<commit_message>
fini rapport et doc
</commit_message>
<xml_diff>
--- a/Doc/R-P_SpicyInvader_Rapport.docx
+++ b/Doc/R-P_SpicyInvader_Rapport.docx
@@ -1282,7 +1282,7 @@
       <w:r>
         <w:fldChar w:fldCharType="separate"/>
       </w:r>
-      <w:hyperlink w:anchor="_Toc149931389" w:history="1">
+      <w:hyperlink w:anchor="_Toc149948095" w:history="1">
         <w:r>
           <w:rPr>
             <w:rStyle w:val="Hyperlink"/>
@@ -1311,7 +1311,7 @@
             <w:noProof/>
             <w:webHidden/>
           </w:rPr>
-          <w:instrText xml:space="preserve"> PAGEREF _Toc149931389 \h </w:instrText>
+          <w:instrText xml:space="preserve"> PAGEREF _Toc149948095 \h </w:instrText>
         </w:r>
         <w:r>
           <w:rPr>
@@ -1357,7 +1357,7 @@
           <w14:ligatures w14:val="standardContextual"/>
         </w:rPr>
       </w:pPr>
-      <w:hyperlink w:anchor="_Toc149931390" w:history="1">
+      <w:hyperlink w:anchor="_Toc149948096" w:history="1">
         <w:r>
           <w:rPr>
             <w:rStyle w:val="Hyperlink"/>
@@ -1386,7 +1386,7 @@
             <w:noProof/>
             <w:webHidden/>
           </w:rPr>
-          <w:instrText xml:space="preserve"> PAGEREF _Toc149931390 \h </w:instrText>
+          <w:instrText xml:space="preserve"> PAGEREF _Toc149948096 \h </w:instrText>
         </w:r>
         <w:r>
           <w:rPr>
@@ -1432,7 +1432,7 @@
           <w14:ligatures w14:val="standardContextual"/>
         </w:rPr>
       </w:pPr>
-      <w:hyperlink w:anchor="_Toc149931391" w:history="1">
+      <w:hyperlink w:anchor="_Toc149948097" w:history="1">
         <w:r>
           <w:rPr>
             <w:rStyle w:val="Hyperlink"/>
@@ -1461,7 +1461,7 @@
             <w:noProof/>
             <w:webHidden/>
           </w:rPr>
-          <w:instrText xml:space="preserve"> PAGEREF _Toc149931391 \h </w:instrText>
+          <w:instrText xml:space="preserve"> PAGEREF _Toc149948097 \h </w:instrText>
         </w:r>
         <w:r>
           <w:rPr>
@@ -1507,7 +1507,7 @@
           <w14:ligatures w14:val="standardContextual"/>
         </w:rPr>
       </w:pPr>
-      <w:hyperlink w:anchor="_Toc149931392" w:history="1">
+      <w:hyperlink w:anchor="_Toc149948098" w:history="1">
         <w:r>
           <w:rPr>
             <w:rStyle w:val="Hyperlink"/>
@@ -1536,7 +1536,7 @@
             <w:noProof/>
             <w:webHidden/>
           </w:rPr>
-          <w:instrText xml:space="preserve"> PAGEREF _Toc149931392 \h </w:instrText>
+          <w:instrText xml:space="preserve"> PAGEREF _Toc149948098 \h </w:instrText>
         </w:r>
         <w:r>
           <w:rPr>
@@ -1582,7 +1582,7 @@
           <w14:ligatures w14:val="standardContextual"/>
         </w:rPr>
       </w:pPr>
-      <w:hyperlink w:anchor="_Toc149931393" w:history="1">
+      <w:hyperlink w:anchor="_Toc149948099" w:history="1">
         <w:r>
           <w:rPr>
             <w:rStyle w:val="Hyperlink"/>
@@ -1611,7 +1611,7 @@
             <w:noProof/>
             <w:webHidden/>
           </w:rPr>
-          <w:instrText xml:space="preserve"> PAGEREF _Toc149931393 \h </w:instrText>
+          <w:instrText xml:space="preserve"> PAGEREF _Toc149948099 \h </w:instrText>
         </w:r>
         <w:r>
           <w:rPr>
@@ -1657,7 +1657,7 @@
           <w14:ligatures w14:val="standardContextual"/>
         </w:rPr>
       </w:pPr>
-      <w:hyperlink w:anchor="_Toc149931394" w:history="1">
+      <w:hyperlink w:anchor="_Toc149948100" w:history="1">
         <w:r>
           <w:rPr>
             <w:rStyle w:val="Hyperlink"/>
@@ -1686,7 +1686,7 @@
             <w:noProof/>
             <w:webHidden/>
           </w:rPr>
-          <w:instrText xml:space="preserve"> PAGEREF _Toc149931394 \h </w:instrText>
+          <w:instrText xml:space="preserve"> PAGEREF _Toc149948100 \h </w:instrText>
         </w:r>
         <w:r>
           <w:rPr>
@@ -1732,7 +1732,7 @@
           <w14:ligatures w14:val="standardContextual"/>
         </w:rPr>
       </w:pPr>
-      <w:hyperlink w:anchor="_Toc149931395" w:history="1">
+      <w:hyperlink w:anchor="_Toc149948101" w:history="1">
         <w:r>
           <w:rPr>
             <w:rStyle w:val="Hyperlink"/>
@@ -1761,7 +1761,7 @@
             <w:noProof/>
             <w:webHidden/>
           </w:rPr>
-          <w:instrText xml:space="preserve"> PAGEREF _Toc149931395 \h </w:instrText>
+          <w:instrText xml:space="preserve"> PAGEREF _Toc149948101 \h </w:instrText>
         </w:r>
         <w:r>
           <w:rPr>
@@ -1807,7 +1807,7 @@
           <w14:ligatures w14:val="standardContextual"/>
         </w:rPr>
       </w:pPr>
-      <w:hyperlink w:anchor="_Toc149931396" w:history="1">
+      <w:hyperlink w:anchor="_Toc149948102" w:history="1">
         <w:r>
           <w:rPr>
             <w:rStyle w:val="Hyperlink"/>
@@ -1836,7 +1836,7 @@
             <w:noProof/>
             <w:webHidden/>
           </w:rPr>
-          <w:instrText xml:space="preserve"> PAGEREF _Toc149931396 \h </w:instrText>
+          <w:instrText xml:space="preserve"> PAGEREF _Toc149948102 \h </w:instrText>
         </w:r>
         <w:r>
           <w:rPr>
@@ -1882,7 +1882,7 @@
           <w14:ligatures w14:val="standardContextual"/>
         </w:rPr>
       </w:pPr>
-      <w:hyperlink w:anchor="_Toc149931397" w:history="1">
+      <w:hyperlink w:anchor="_Toc149948103" w:history="1">
         <w:r>
           <w:rPr>
             <w:rStyle w:val="Hyperlink"/>
@@ -1911,7 +1911,7 @@
             <w:noProof/>
             <w:webHidden/>
           </w:rPr>
-          <w:instrText xml:space="preserve"> PAGEREF _Toc149931397 \h </w:instrText>
+          <w:instrText xml:space="preserve"> PAGEREF _Toc149948103 \h </w:instrText>
         </w:r>
         <w:r>
           <w:rPr>
@@ -1957,7 +1957,7 @@
           <w14:ligatures w14:val="standardContextual"/>
         </w:rPr>
       </w:pPr>
-      <w:hyperlink w:anchor="_Toc149931398" w:history="1">
+      <w:hyperlink w:anchor="_Toc149948104" w:history="1">
         <w:r>
           <w:rPr>
             <w:rStyle w:val="Hyperlink"/>
@@ -1986,7 +1986,7 @@
             <w:noProof/>
             <w:webHidden/>
           </w:rPr>
-          <w:instrText xml:space="preserve"> PAGEREF _Toc149931398 \h </w:instrText>
+          <w:instrText xml:space="preserve"> PAGEREF _Toc149948104 \h </w:instrText>
         </w:r>
         <w:r>
           <w:rPr>
@@ -2032,7 +2032,7 @@
           <w14:ligatures w14:val="standardContextual"/>
         </w:rPr>
       </w:pPr>
-      <w:hyperlink w:anchor="_Toc149931399" w:history="1">
+      <w:hyperlink w:anchor="_Toc149948105" w:history="1">
         <w:r>
           <w:rPr>
             <w:rStyle w:val="Hyperlink"/>
@@ -2061,7 +2061,7 @@
             <w:noProof/>
             <w:webHidden/>
           </w:rPr>
-          <w:instrText xml:space="preserve"> PAGEREF _Toc149931399 \h </w:instrText>
+          <w:instrText xml:space="preserve"> PAGEREF _Toc149948105 \h </w:instrText>
         </w:r>
         <w:r>
           <w:rPr>
@@ -2081,7 +2081,7 @@
             <w:noProof/>
             <w:webHidden/>
           </w:rPr>
-          <w:t>18</w:t>
+          <w:t>20</w:t>
         </w:r>
         <w:r>
           <w:rPr>
@@ -2107,7 +2107,7 @@
           <w14:ligatures w14:val="standardContextual"/>
         </w:rPr>
       </w:pPr>
-      <w:hyperlink w:anchor="_Toc149931400" w:history="1">
+      <w:hyperlink w:anchor="_Toc149948106" w:history="1">
         <w:r>
           <w:rPr>
             <w:rStyle w:val="Hyperlink"/>
@@ -2136,7 +2136,7 @@
             <w:noProof/>
             <w:webHidden/>
           </w:rPr>
-          <w:instrText xml:space="preserve"> PAGEREF _Toc149931400 \h </w:instrText>
+          <w:instrText xml:space="preserve"> PAGEREF _Toc149948106 \h </w:instrText>
         </w:r>
         <w:r>
           <w:rPr>
@@ -2156,7 +2156,7 @@
             <w:noProof/>
             <w:webHidden/>
           </w:rPr>
-          <w:t>19</w:t>
+          <w:t>20</w:t>
         </w:r>
         <w:r>
           <w:rPr>
@@ -2182,7 +2182,7 @@
           <w14:ligatures w14:val="standardContextual"/>
         </w:rPr>
       </w:pPr>
-      <w:hyperlink w:anchor="_Toc149931401" w:history="1">
+      <w:hyperlink w:anchor="_Toc149948107" w:history="1">
         <w:r>
           <w:rPr>
             <w:rStyle w:val="Hyperlink"/>
@@ -2211,7 +2211,7 @@
             <w:noProof/>
             <w:webHidden/>
           </w:rPr>
-          <w:instrText xml:space="preserve"> PAGEREF _Toc149931401 \h </w:instrText>
+          <w:instrText xml:space="preserve"> PAGEREF _Toc149948107 \h </w:instrText>
         </w:r>
         <w:r>
           <w:rPr>
@@ -2231,7 +2231,7 @@
             <w:noProof/>
             <w:webHidden/>
           </w:rPr>
-          <w:t>19</w:t>
+          <w:t>20</w:t>
         </w:r>
         <w:r>
           <w:rPr>
@@ -2257,7 +2257,7 @@
           <w14:ligatures w14:val="standardContextual"/>
         </w:rPr>
       </w:pPr>
-      <w:hyperlink w:anchor="_Toc149931402" w:history="1">
+      <w:hyperlink w:anchor="_Toc149948108" w:history="1">
         <w:r>
           <w:rPr>
             <w:rStyle w:val="Hyperlink"/>
@@ -2286,157 +2286,7 @@
             <w:noProof/>
             <w:webHidden/>
           </w:rPr>
-          <w:instrText xml:space="preserve"> PAGEREF _Toc149931402 \h </w:instrText>
-        </w:r>
-        <w:r>
-          <w:rPr>
-            <w:noProof/>
-            <w:webHidden/>
-          </w:rPr>
-        </w:r>
-        <w:r>
-          <w:rPr>
-            <w:noProof/>
-            <w:webHidden/>
-          </w:rPr>
-          <w:fldChar w:fldCharType="separate"/>
-        </w:r>
-        <w:r>
-          <w:rPr>
-            <w:noProof/>
-            <w:webHidden/>
-          </w:rPr>
-          <w:t>19</w:t>
-        </w:r>
-        <w:r>
-          <w:rPr>
-            <w:noProof/>
-            <w:webHidden/>
-          </w:rPr>
-          <w:fldChar w:fldCharType="end"/>
-        </w:r>
-      </w:hyperlink>
-    </w:p>
-    <w:p>
-      <w:pPr>
-        <w:pStyle w:val="TOC2"/>
-        <w:tabs>
-          <w:tab w:val="right" w:leader="dot" w:pos="9062"/>
-        </w:tabs>
-        <w:rPr>
-          <w:rFonts w:eastAsiaTheme="minorEastAsia"/>
-          <w:noProof/>
-          <w:kern w:val="2"/>
-          <w:sz w:val="22"/>
-          <w:lang w:val="en-CH" w:eastAsia="en-CH"/>
-          <w14:ligatures w14:val="standardContextual"/>
-        </w:rPr>
-      </w:pPr>
-      <w:hyperlink w:anchor="_Toc149931403" w:history="1">
-        <w:r>
-          <w:rPr>
-            <w:rStyle w:val="Hyperlink"/>
-            <w:b/>
-            <w:bCs/>
-            <w:noProof/>
-          </w:rPr>
-          <w:t>Gestions des utilisateurs</w:t>
-        </w:r>
-        <w:r>
-          <w:rPr>
-            <w:noProof/>
-            <w:webHidden/>
-          </w:rPr>
-          <w:tab/>
-        </w:r>
-        <w:r>
-          <w:rPr>
-            <w:noProof/>
-            <w:webHidden/>
-          </w:rPr>
-          <w:fldChar w:fldCharType="begin"/>
-        </w:r>
-        <w:r>
-          <w:rPr>
-            <w:noProof/>
-            <w:webHidden/>
-          </w:rPr>
-          <w:instrText xml:space="preserve"> PAGEREF _Toc149931403 \h </w:instrText>
-        </w:r>
-        <w:r>
-          <w:rPr>
-            <w:noProof/>
-            <w:webHidden/>
-          </w:rPr>
-        </w:r>
-        <w:r>
-          <w:rPr>
-            <w:noProof/>
-            <w:webHidden/>
-          </w:rPr>
-          <w:fldChar w:fldCharType="separate"/>
-        </w:r>
-        <w:r>
-          <w:rPr>
-            <w:noProof/>
-            <w:webHidden/>
-          </w:rPr>
-          <w:t>19</w:t>
-        </w:r>
-        <w:r>
-          <w:rPr>
-            <w:noProof/>
-            <w:webHidden/>
-          </w:rPr>
-          <w:fldChar w:fldCharType="end"/>
-        </w:r>
-      </w:hyperlink>
-    </w:p>
-    <w:p>
-      <w:pPr>
-        <w:pStyle w:val="TOC2"/>
-        <w:tabs>
-          <w:tab w:val="right" w:leader="dot" w:pos="9062"/>
-        </w:tabs>
-        <w:rPr>
-          <w:rFonts w:eastAsiaTheme="minorEastAsia"/>
-          <w:noProof/>
-          <w:kern w:val="2"/>
-          <w:sz w:val="22"/>
-          <w:lang w:val="en-CH" w:eastAsia="en-CH"/>
-          <w14:ligatures w14:val="standardContextual"/>
-        </w:rPr>
-      </w:pPr>
-      <w:hyperlink w:anchor="_Toc149931404" w:history="1">
-        <w:r>
-          <w:rPr>
-            <w:rStyle w:val="Hyperlink"/>
-            <w:b/>
-            <w:bCs/>
-            <w:noProof/>
-          </w:rPr>
-          <w:t>Requêtes de sélection</w:t>
-        </w:r>
-        <w:r>
-          <w:rPr>
-            <w:noProof/>
-            <w:webHidden/>
-          </w:rPr>
-          <w:tab/>
-        </w:r>
-        <w:r>
-          <w:rPr>
-            <w:noProof/>
-            <w:webHidden/>
-          </w:rPr>
-          <w:fldChar w:fldCharType="begin"/>
-        </w:r>
-        <w:r>
-          <w:rPr>
-            <w:noProof/>
-            <w:webHidden/>
-          </w:rPr>
-          <w:instrText xml:space="preserve"> PAGEREF _Toc149931404 \h </w:instrText>
+          <w:instrText xml:space="preserve"> PAGEREF _Toc149948108 \h </w:instrText>
         </w:r>
         <w:r>
           <w:rPr>
@@ -2482,7 +2332,157 @@
           <w14:ligatures w14:val="standardContextual"/>
         </w:rPr>
       </w:pPr>
-      <w:hyperlink w:anchor="_Toc149931405" w:history="1">
+      <w:hyperlink w:anchor="_Toc149948109" w:history="1">
+        <w:r>
+          <w:rPr>
+            <w:rStyle w:val="Hyperlink"/>
+            <w:b/>
+            <w:bCs/>
+            <w:noProof/>
+          </w:rPr>
+          <w:t>Gestions des utilisateurs</w:t>
+        </w:r>
+        <w:r>
+          <w:rPr>
+            <w:noProof/>
+            <w:webHidden/>
+          </w:rPr>
+          <w:tab/>
+        </w:r>
+        <w:r>
+          <w:rPr>
+            <w:noProof/>
+            <w:webHidden/>
+          </w:rPr>
+          <w:fldChar w:fldCharType="begin"/>
+        </w:r>
+        <w:r>
+          <w:rPr>
+            <w:noProof/>
+            <w:webHidden/>
+          </w:rPr>
+          <w:instrText xml:space="preserve"> PAGEREF _Toc149948109 \h </w:instrText>
+        </w:r>
+        <w:r>
+          <w:rPr>
+            <w:noProof/>
+            <w:webHidden/>
+          </w:rPr>
+        </w:r>
+        <w:r>
+          <w:rPr>
+            <w:noProof/>
+            <w:webHidden/>
+          </w:rPr>
+          <w:fldChar w:fldCharType="separate"/>
+        </w:r>
+        <w:r>
+          <w:rPr>
+            <w:noProof/>
+            <w:webHidden/>
+          </w:rPr>
+          <w:t>21</w:t>
+        </w:r>
+        <w:r>
+          <w:rPr>
+            <w:noProof/>
+            <w:webHidden/>
+          </w:rPr>
+          <w:fldChar w:fldCharType="end"/>
+        </w:r>
+      </w:hyperlink>
+    </w:p>
+    <w:p>
+      <w:pPr>
+        <w:pStyle w:val="TOC2"/>
+        <w:tabs>
+          <w:tab w:val="right" w:leader="dot" w:pos="9062"/>
+        </w:tabs>
+        <w:rPr>
+          <w:rFonts w:eastAsiaTheme="minorEastAsia"/>
+          <w:noProof/>
+          <w:kern w:val="2"/>
+          <w:sz w:val="22"/>
+          <w:lang w:val="en-CH" w:eastAsia="en-CH"/>
+          <w14:ligatures w14:val="standardContextual"/>
+        </w:rPr>
+      </w:pPr>
+      <w:hyperlink w:anchor="_Toc149948110" w:history="1">
+        <w:r>
+          <w:rPr>
+            <w:rStyle w:val="Hyperlink"/>
+            <w:b/>
+            <w:bCs/>
+            <w:noProof/>
+          </w:rPr>
+          <w:t>Requêtes de sélection</w:t>
+        </w:r>
+        <w:r>
+          <w:rPr>
+            <w:noProof/>
+            <w:webHidden/>
+          </w:rPr>
+          <w:tab/>
+        </w:r>
+        <w:r>
+          <w:rPr>
+            <w:noProof/>
+            <w:webHidden/>
+          </w:rPr>
+          <w:fldChar w:fldCharType="begin"/>
+        </w:r>
+        <w:r>
+          <w:rPr>
+            <w:noProof/>
+            <w:webHidden/>
+          </w:rPr>
+          <w:instrText xml:space="preserve"> PAGEREF _Toc149948110 \h </w:instrText>
+        </w:r>
+        <w:r>
+          <w:rPr>
+            <w:noProof/>
+            <w:webHidden/>
+          </w:rPr>
+        </w:r>
+        <w:r>
+          <w:rPr>
+            <w:noProof/>
+            <w:webHidden/>
+          </w:rPr>
+          <w:fldChar w:fldCharType="separate"/>
+        </w:r>
+        <w:r>
+          <w:rPr>
+            <w:noProof/>
+            <w:webHidden/>
+          </w:rPr>
+          <w:t>22</w:t>
+        </w:r>
+        <w:r>
+          <w:rPr>
+            <w:noProof/>
+            <w:webHidden/>
+          </w:rPr>
+          <w:fldChar w:fldCharType="end"/>
+        </w:r>
+      </w:hyperlink>
+    </w:p>
+    <w:p>
+      <w:pPr>
+        <w:pStyle w:val="TOC2"/>
+        <w:tabs>
+          <w:tab w:val="right" w:leader="dot" w:pos="9062"/>
+        </w:tabs>
+        <w:rPr>
+          <w:rFonts w:eastAsiaTheme="minorEastAsia"/>
+          <w:noProof/>
+          <w:kern w:val="2"/>
+          <w:sz w:val="22"/>
+          <w:lang w:val="en-CH" w:eastAsia="en-CH"/>
+          <w14:ligatures w14:val="standardContextual"/>
+        </w:rPr>
+      </w:pPr>
+      <w:hyperlink w:anchor="_Toc149948111" w:history="1">
         <w:r>
           <w:rPr>
             <w:rStyle w:val="Hyperlink"/>
@@ -2511,7 +2511,7 @@
             <w:noProof/>
             <w:webHidden/>
           </w:rPr>
-          <w:instrText xml:space="preserve"> PAGEREF _Toc149931405 \h </w:instrText>
+          <w:instrText xml:space="preserve"> PAGEREF _Toc149948111 \h </w:instrText>
         </w:r>
         <w:r>
           <w:rPr>
@@ -2531,7 +2531,7 @@
             <w:noProof/>
             <w:webHidden/>
           </w:rPr>
-          <w:t>23</w:t>
+          <w:t>25</w:t>
         </w:r>
         <w:r>
           <w:rPr>
@@ -2557,7 +2557,7 @@
           <w14:ligatures w14:val="standardContextual"/>
         </w:rPr>
       </w:pPr>
-      <w:hyperlink w:anchor="_Toc149931406" w:history="1">
+      <w:hyperlink w:anchor="_Toc149948112" w:history="1">
         <w:r>
           <w:rPr>
             <w:rStyle w:val="Hyperlink"/>
@@ -2586,7 +2586,7 @@
             <w:noProof/>
             <w:webHidden/>
           </w:rPr>
-          <w:instrText xml:space="preserve"> PAGEREF _Toc149931406 \h </w:instrText>
+          <w:instrText xml:space="preserve"> PAGEREF _Toc149948112 \h </w:instrText>
         </w:r>
         <w:r>
           <w:rPr>
@@ -2606,7 +2606,7 @@
             <w:noProof/>
             <w:webHidden/>
           </w:rPr>
-          <w:t>24</w:t>
+          <w:t>26</w:t>
         </w:r>
         <w:r>
           <w:rPr>
@@ -2651,7 +2651,7 @@
       <w:bookmarkStart w:id="1" w:name="_Toc147748227"/>
       <w:bookmarkStart w:id="2" w:name="_Toc147755023"/>
       <w:bookmarkStart w:id="3" w:name="_Toc147904016"/>
-      <w:bookmarkStart w:id="4" w:name="_Toc149931389"/>
+      <w:bookmarkStart w:id="4" w:name="_Toc149948095"/>
       <w:r>
         <w:rPr>
           <w:b/>
@@ -2687,7 +2687,7 @@
       <w:bookmarkStart w:id="5" w:name="_Toc147748228"/>
       <w:bookmarkStart w:id="6" w:name="_Toc147755024"/>
       <w:bookmarkStart w:id="7" w:name="_Toc147904017"/>
-      <w:bookmarkStart w:id="8" w:name="_Toc149931390"/>
+      <w:bookmarkStart w:id="8" w:name="_Toc149948096"/>
       <w:r>
         <w:rPr>
           <w:b/>
@@ -2788,7 +2788,7 @@
       <w:bookmarkStart w:id="9" w:name="_Toc147748229"/>
       <w:bookmarkStart w:id="10" w:name="_Toc147755025"/>
       <w:bookmarkStart w:id="11" w:name="_Toc147904018"/>
-      <w:bookmarkStart w:id="12" w:name="_Toc149931391"/>
+      <w:bookmarkStart w:id="12" w:name="_Toc149948097"/>
       <w:r>
         <w:rPr>
           <w:b/>
@@ -3557,15 +3557,13 @@
         </w:rPr>
         <w:t xml:space="preserve"> pour l’utilisateur c’est important d’</w:t>
       </w:r>
-      <w:proofErr w:type="spellStart"/>
       <w:r>
         <w:rPr>
           <w:rFonts w:asciiTheme="majorHAnsi" w:hAnsiTheme="majorHAnsi" w:cstheme="majorHAnsi"/>
           <w:lang w:eastAsia="en-US"/>
         </w:rPr>
-        <w:t>etre</w:t>
-      </w:r>
-      <w:proofErr w:type="spellEnd"/>
+        <w:t>être</w:t>
+      </w:r>
       <w:r>
         <w:rPr>
           <w:rFonts w:asciiTheme="majorHAnsi" w:hAnsiTheme="majorHAnsi" w:cstheme="majorHAnsi"/>
@@ -3860,7 +3858,7 @@
           <w:szCs w:val="36"/>
         </w:rPr>
       </w:pPr>
-      <w:bookmarkStart w:id="16" w:name="_Toc149931392"/>
+      <w:bookmarkStart w:id="16" w:name="_Toc149948098"/>
       <w:r>
         <w:rPr>
           <w:b/>
@@ -6573,7 +6571,7 @@
       <w:bookmarkStart w:id="17" w:name="_Toc147748231"/>
       <w:bookmarkStart w:id="18" w:name="_Toc147755027"/>
       <w:bookmarkStart w:id="19" w:name="_Toc147904020"/>
-      <w:bookmarkStart w:id="20" w:name="_Toc149931393"/>
+      <w:bookmarkStart w:id="20" w:name="_Toc149948099"/>
       <w:r>
         <w:rPr>
           <w:b/>
@@ -8036,7 +8034,6 @@
         </w:rPr>
       </w:pPr>
       <w:proofErr w:type="spellStart"/>
-      <w:proofErr w:type="gramStart"/>
       <w:r>
         <w:rPr>
           <w:b/>
@@ -8045,7 +8042,6 @@
         <w:t>low</w:t>
       </w:r>
       <w:proofErr w:type="spellEnd"/>
-      <w:proofErr w:type="gramEnd"/>
       <w:r>
         <w:rPr>
           <w:b/>
@@ -8139,7 +8135,6 @@
               </w:rPr>
             </w:pPr>
             <w:proofErr w:type="spellStart"/>
-            <w:proofErr w:type="gramStart"/>
             <w:r>
               <w:rPr>
                 <w:rFonts w:asciiTheme="majorHAnsi" w:hAnsiTheme="majorHAnsi" w:cstheme="majorHAnsi"/>
@@ -8147,7 +8142,6 @@
               <w:t>title</w:t>
             </w:r>
             <w:proofErr w:type="spellEnd"/>
-            <w:proofErr w:type="gramEnd"/>
             <w:r>
               <w:rPr>
                 <w:rFonts w:asciiTheme="majorHAnsi" w:hAnsiTheme="majorHAnsi" w:cstheme="majorHAnsi"/>
@@ -8403,7 +8397,6 @@
                 <w:rFonts w:asciiTheme="majorHAnsi" w:hAnsiTheme="majorHAnsi" w:cstheme="majorHAnsi"/>
               </w:rPr>
             </w:pPr>
-            <w:proofErr w:type="gramStart"/>
             <w:r>
               <w:rPr>
                 <w:rFonts w:asciiTheme="majorHAnsi" w:hAnsiTheme="majorHAnsi" w:cstheme="majorHAnsi"/>
@@ -8411,7 +8404,6 @@
               <w:lastRenderedPageBreak/>
               <w:t>menu</w:t>
             </w:r>
-            <w:proofErr w:type="gramEnd"/>
           </w:p>
         </w:tc>
         <w:tc>
@@ -8605,19 +8597,11 @@
                 <w:rFonts w:asciiTheme="majorHAnsi" w:hAnsiTheme="majorHAnsi" w:cstheme="majorHAnsi"/>
               </w:rPr>
             </w:pPr>
-            <w:proofErr w:type="gramStart"/>
-            <w:r>
-              <w:rPr>
-                <w:rFonts w:asciiTheme="majorHAnsi" w:hAnsiTheme="majorHAnsi" w:cstheme="majorHAnsi"/>
-              </w:rPr>
-              <w:t>gameplay</w:t>
-            </w:r>
-            <w:proofErr w:type="gramEnd"/>
-            <w:r>
-              <w:rPr>
-                <w:rFonts w:asciiTheme="majorHAnsi" w:hAnsiTheme="majorHAnsi" w:cstheme="majorHAnsi"/>
-              </w:rPr>
-              <w:t xml:space="preserve"> screen</w:t>
+            <w:r>
+              <w:rPr>
+                <w:rFonts w:asciiTheme="majorHAnsi" w:hAnsiTheme="majorHAnsi" w:cstheme="majorHAnsi"/>
+              </w:rPr>
+              <w:t>gameplay screen</w:t>
             </w:r>
           </w:p>
         </w:tc>
@@ -8845,23 +8829,7 @@
           <w:b/>
           <w:bCs/>
         </w:rPr>
-        <w:t>(</w:t>
-      </w:r>
-      <w:proofErr w:type="gramStart"/>
-      <w:r>
-        <w:rPr>
-          <w:b/>
-          <w:bCs/>
-        </w:rPr>
-        <w:t>high</w:t>
-      </w:r>
-      <w:proofErr w:type="gramEnd"/>
-      <w:r>
-        <w:rPr>
-          <w:b/>
-          <w:bCs/>
-        </w:rPr>
-        <w:t xml:space="preserve"> </w:t>
+        <w:t xml:space="preserve">(high </w:t>
       </w:r>
       <w:proofErr w:type="spellStart"/>
       <w:r>
@@ -9011,21 +8979,7 @@
               <w:rPr>
                 <w:rFonts w:asciiTheme="majorHAnsi" w:hAnsiTheme="majorHAnsi" w:cstheme="majorHAnsi"/>
               </w:rPr>
-              <w:t>*</w:t>
-            </w:r>
-            <w:proofErr w:type="gramStart"/>
-            <w:r>
-              <w:rPr>
-                <w:rFonts w:asciiTheme="majorHAnsi" w:hAnsiTheme="majorHAnsi" w:cstheme="majorHAnsi"/>
-              </w:rPr>
-              <w:t>_  I</w:t>
-            </w:r>
-            <w:proofErr w:type="gramEnd"/>
-            <w:r>
-              <w:rPr>
-                <w:rFonts w:asciiTheme="majorHAnsi" w:hAnsiTheme="majorHAnsi" w:cstheme="majorHAnsi"/>
-              </w:rPr>
-              <w:t xml:space="preserve"> </w:t>
+              <w:t xml:space="preserve">*_  I </w:t>
             </w:r>
             <w:proofErr w:type="spellStart"/>
             <w:r>
@@ -9280,7 +9234,7 @@
       <w:bookmarkStart w:id="21" w:name="_Toc147748232"/>
       <w:bookmarkStart w:id="22" w:name="_Toc147755028"/>
       <w:bookmarkStart w:id="23" w:name="_Toc147904021"/>
-      <w:bookmarkStart w:id="24" w:name="_Toc149931394"/>
+      <w:bookmarkStart w:id="24" w:name="_Toc149948100"/>
       <w:r>
         <w:rPr>
           <w:b/>
@@ -9316,7 +9270,7 @@
       <w:bookmarkStart w:id="25" w:name="_Toc147748233"/>
       <w:bookmarkStart w:id="26" w:name="_Toc147755029"/>
       <w:bookmarkStart w:id="27" w:name="_Toc147904022"/>
-      <w:bookmarkStart w:id="28" w:name="_Toc149931395"/>
+      <w:bookmarkStart w:id="28" w:name="_Toc149948101"/>
       <w:r>
         <w:rPr>
           <w:b/>
@@ -9572,7 +9526,7 @@
       <w:bookmarkStart w:id="29" w:name="_Toc147748234"/>
       <w:bookmarkStart w:id="30" w:name="_Toc147755030"/>
       <w:bookmarkStart w:id="31" w:name="_Toc147904023"/>
-      <w:bookmarkStart w:id="32" w:name="_Toc149931396"/>
+      <w:bookmarkStart w:id="32" w:name="_Toc149948102"/>
       <w:r>
         <w:rPr>
           <w:b/>
@@ -9795,21 +9749,7 @@
               <w:rPr>
                 <w:rFonts w:asciiTheme="majorHAnsi" w:hAnsiTheme="majorHAnsi" w:cstheme="majorHAnsi"/>
               </w:rPr>
-              <w:t xml:space="preserve">Tests </w:t>
-            </w:r>
-            <w:proofErr w:type="gramStart"/>
-            <w:r>
-              <w:rPr>
-                <w:rFonts w:asciiTheme="majorHAnsi" w:hAnsiTheme="majorHAnsi" w:cstheme="majorHAnsi"/>
-              </w:rPr>
-              <w:t>d'acceptance:</w:t>
-            </w:r>
-            <w:proofErr w:type="gramEnd"/>
-            <w:r>
-              <w:rPr>
-                <w:rFonts w:asciiTheme="majorHAnsi" w:hAnsiTheme="majorHAnsi" w:cstheme="majorHAnsi"/>
-              </w:rPr>
-              <w:t xml:space="preserve"> </w:t>
+              <w:t xml:space="preserve">Tests d'acceptance: </w:t>
             </w:r>
           </w:p>
           <w:tbl>
@@ -10019,19 +9959,11 @@
                       <w:rFonts w:asciiTheme="majorHAnsi" w:hAnsiTheme="majorHAnsi" w:cstheme="majorHAnsi"/>
                     </w:rPr>
                   </w:pPr>
-                  <w:proofErr w:type="gramStart"/>
-                  <w:r>
-                    <w:rPr>
-                      <w:rFonts w:asciiTheme="majorHAnsi" w:hAnsiTheme="majorHAnsi" w:cstheme="majorHAnsi"/>
-                    </w:rPr>
-                    <w:t>move</w:t>
-                  </w:r>
-                  <w:proofErr w:type="gramEnd"/>
-                  <w:r>
-                    <w:rPr>
-                      <w:rFonts w:asciiTheme="majorHAnsi" w:hAnsiTheme="majorHAnsi" w:cstheme="majorHAnsi"/>
-                    </w:rPr>
-                    <w:t xml:space="preserve"> right</w:t>
+                  <w:r>
+                    <w:rPr>
+                      <w:rFonts w:asciiTheme="majorHAnsi" w:hAnsiTheme="majorHAnsi" w:cstheme="majorHAnsi"/>
+                    </w:rPr>
+                    <w:t>move right</w:t>
                   </w:r>
                 </w:p>
               </w:tc>
@@ -10197,7 +10129,6 @@
         </w:rPr>
       </w:pPr>
       <w:proofErr w:type="spellStart"/>
-      <w:proofErr w:type="gramStart"/>
       <w:r>
         <w:rPr>
           <w:b/>
@@ -10206,7 +10137,6 @@
         <w:t>implement</w:t>
       </w:r>
       <w:proofErr w:type="spellEnd"/>
-      <w:proofErr w:type="gramEnd"/>
       <w:r>
         <w:rPr>
           <w:b/>
@@ -10321,21 +10251,7 @@
               <w:rPr>
                 <w:rFonts w:asciiTheme="majorHAnsi" w:hAnsiTheme="majorHAnsi" w:cstheme="majorHAnsi"/>
               </w:rPr>
-              <w:t xml:space="preserve"> </w:t>
-            </w:r>
-            <w:proofErr w:type="gramStart"/>
-            <w:r>
-              <w:rPr>
-                <w:rFonts w:asciiTheme="majorHAnsi" w:hAnsiTheme="majorHAnsi" w:cstheme="majorHAnsi"/>
-              </w:rPr>
-              <w:t>développer</w:t>
-            </w:r>
-            <w:proofErr w:type="gramEnd"/>
-            <w:r>
-              <w:rPr>
-                <w:rFonts w:asciiTheme="majorHAnsi" w:hAnsiTheme="majorHAnsi" w:cstheme="majorHAnsi"/>
-              </w:rPr>
-              <w:t xml:space="preserve"> I </w:t>
+              <w:t xml:space="preserve"> développer I </w:t>
             </w:r>
             <w:proofErr w:type="spellStart"/>
             <w:r>
@@ -10482,21 +10398,7 @@
               <w:rPr>
                 <w:rFonts w:asciiTheme="majorHAnsi" w:hAnsiTheme="majorHAnsi" w:cstheme="majorHAnsi"/>
               </w:rPr>
-              <w:t xml:space="preserve">Tests </w:t>
-            </w:r>
-            <w:proofErr w:type="gramStart"/>
-            <w:r>
-              <w:rPr>
-                <w:rFonts w:asciiTheme="majorHAnsi" w:hAnsiTheme="majorHAnsi" w:cstheme="majorHAnsi"/>
-              </w:rPr>
-              <w:t>d'acceptance:</w:t>
-            </w:r>
-            <w:proofErr w:type="gramEnd"/>
-            <w:r>
-              <w:rPr>
-                <w:rFonts w:asciiTheme="majorHAnsi" w:hAnsiTheme="majorHAnsi" w:cstheme="majorHAnsi"/>
-              </w:rPr>
-              <w:t xml:space="preserve"> </w:t>
+              <w:t xml:space="preserve">Tests d'acceptance: </w:t>
             </w:r>
           </w:p>
           <w:tbl>
@@ -10566,7 +10468,6 @@
                     </w:rPr>
                   </w:pPr>
                   <w:proofErr w:type="spellStart"/>
-                  <w:proofErr w:type="gramStart"/>
                   <w:r>
                     <w:rPr>
                       <w:rFonts w:asciiTheme="majorHAnsi" w:hAnsiTheme="majorHAnsi" w:cstheme="majorHAnsi"/>
@@ -10578,14 +10479,7 @@
                     <w:rPr>
                       <w:rFonts w:asciiTheme="majorHAnsi" w:hAnsiTheme="majorHAnsi" w:cstheme="majorHAnsi"/>
                     </w:rPr>
-                    <w:t>:</w:t>
-                  </w:r>
-                  <w:proofErr w:type="gramEnd"/>
-                  <w:r>
-                    <w:rPr>
-                      <w:rFonts w:asciiTheme="majorHAnsi" w:hAnsiTheme="majorHAnsi" w:cstheme="majorHAnsi"/>
-                    </w:rPr>
-                    <w:t xml:space="preserve"> The </w:t>
+                    <w:t xml:space="preserve">: The </w:t>
                   </w:r>
                   <w:proofErr w:type="spellStart"/>
                   <w:r>
@@ -10630,7 +10524,6 @@
                     <w:t xml:space="preserve">. </w:t>
                   </w:r>
                   <w:proofErr w:type="spellStart"/>
-                  <w:proofErr w:type="gramStart"/>
                   <w:r>
                     <w:rPr>
                       <w:rFonts w:asciiTheme="majorHAnsi" w:hAnsiTheme="majorHAnsi" w:cstheme="majorHAnsi"/>
@@ -10642,14 +10535,7 @@
                     <w:rPr>
                       <w:rFonts w:asciiTheme="majorHAnsi" w:hAnsiTheme="majorHAnsi" w:cstheme="majorHAnsi"/>
                     </w:rPr>
-                    <w:t>:</w:t>
-                  </w:r>
-                  <w:proofErr w:type="gramEnd"/>
-                  <w:r>
-                    <w:rPr>
-                      <w:rFonts w:asciiTheme="majorHAnsi" w:hAnsiTheme="majorHAnsi" w:cstheme="majorHAnsi"/>
-                    </w:rPr>
-                    <w:t xml:space="preserve"> I </w:t>
+                    <w:t xml:space="preserve">: I </w:t>
                   </w:r>
                   <w:proofErr w:type="spellStart"/>
                   <w:r>
@@ -10694,7 +10580,6 @@
                     <w:t xml:space="preserve"> values (3, 4). </w:t>
                   </w:r>
                   <w:proofErr w:type="spellStart"/>
-                  <w:proofErr w:type="gramStart"/>
                   <w:r>
                     <w:rPr>
                       <w:rFonts w:asciiTheme="majorHAnsi" w:hAnsiTheme="majorHAnsi" w:cstheme="majorHAnsi"/>
@@ -10706,14 +10591,7 @@
                     <w:rPr>
                       <w:rFonts w:asciiTheme="majorHAnsi" w:hAnsiTheme="majorHAnsi" w:cstheme="majorHAnsi"/>
                     </w:rPr>
-                    <w:t>:</w:t>
-                  </w:r>
-                  <w:proofErr w:type="gramEnd"/>
-                  <w:r>
-                    <w:rPr>
-                      <w:rFonts w:asciiTheme="majorHAnsi" w:hAnsiTheme="majorHAnsi" w:cstheme="majorHAnsi"/>
-                    </w:rPr>
-                    <w:t xml:space="preserve"> The </w:t>
+                    <w:t xml:space="preserve">: The </w:t>
                   </w:r>
                   <w:proofErr w:type="spellStart"/>
                   <w:r>
@@ -10842,7 +10720,6 @@
                     </w:rPr>
                   </w:pPr>
                   <w:proofErr w:type="spellStart"/>
-                  <w:proofErr w:type="gramStart"/>
                   <w:r>
                     <w:rPr>
                       <w:rFonts w:asciiTheme="majorHAnsi" w:hAnsiTheme="majorHAnsi" w:cstheme="majorHAnsi"/>
@@ -10854,9 +10731,16 @@
                     <w:rPr>
                       <w:rFonts w:asciiTheme="majorHAnsi" w:hAnsiTheme="majorHAnsi" w:cstheme="majorHAnsi"/>
                     </w:rPr>
-                    <w:t>:</w:t>
-                  </w:r>
-                  <w:proofErr w:type="gramEnd"/>
+                    <w:t xml:space="preserve">: </w:t>
+                  </w:r>
+                  <w:proofErr w:type="spellStart"/>
+                  <w:r>
+                    <w:rPr>
+                      <w:rFonts w:asciiTheme="majorHAnsi" w:hAnsiTheme="majorHAnsi" w:cstheme="majorHAnsi"/>
+                    </w:rPr>
+                    <w:t>Two</w:t>
+                  </w:r>
+                  <w:proofErr w:type="spellEnd"/>
                   <w:r>
                     <w:rPr>
                       <w:rFonts w:asciiTheme="majorHAnsi" w:hAnsiTheme="majorHAnsi" w:cstheme="majorHAnsi"/>
@@ -10868,13 +10752,111 @@
                     <w:rPr>
                       <w:rFonts w:asciiTheme="majorHAnsi" w:hAnsiTheme="majorHAnsi" w:cstheme="majorHAnsi"/>
                     </w:rPr>
-                    <w:t>Two</w:t>
+                    <w:t>Vector</w:t>
                   </w:r>
                   <w:proofErr w:type="spellEnd"/>
                   <w:r>
                     <w:rPr>
                       <w:rFonts w:asciiTheme="majorHAnsi" w:hAnsiTheme="majorHAnsi" w:cstheme="majorHAnsi"/>
                     </w:rPr>
+                    <w:t xml:space="preserve"> instances are </w:t>
+                  </w:r>
+                  <w:proofErr w:type="spellStart"/>
+                  <w:r>
+                    <w:rPr>
+                      <w:rFonts w:asciiTheme="majorHAnsi" w:hAnsiTheme="majorHAnsi" w:cstheme="majorHAnsi"/>
+                    </w:rPr>
+                    <w:t>available</w:t>
+                  </w:r>
+                  <w:proofErr w:type="spellEnd"/>
+                  <w:r>
+                    <w:rPr>
+                      <w:rFonts w:asciiTheme="majorHAnsi" w:hAnsiTheme="majorHAnsi" w:cstheme="majorHAnsi"/>
+                    </w:rPr>
+                    <w:t xml:space="preserve">: </w:t>
+                  </w:r>
+                  <w:proofErr w:type="spellStart"/>
+                  <w:r>
+                    <w:rPr>
+                      <w:rFonts w:asciiTheme="majorHAnsi" w:hAnsiTheme="majorHAnsi" w:cstheme="majorHAnsi"/>
+                    </w:rPr>
+                    <w:t>Vector</w:t>
+                  </w:r>
+                  <w:proofErr w:type="spellEnd"/>
+                  <w:r>
+                    <w:rPr>
+                      <w:rFonts w:asciiTheme="majorHAnsi" w:hAnsiTheme="majorHAnsi" w:cstheme="majorHAnsi"/>
+                    </w:rPr>
+                    <w:t xml:space="preserve"> A </w:t>
+                  </w:r>
+                  <w:proofErr w:type="spellStart"/>
+                  <w:r>
+                    <w:rPr>
+                      <w:rFonts w:asciiTheme="majorHAnsi" w:hAnsiTheme="majorHAnsi" w:cstheme="majorHAnsi"/>
+                    </w:rPr>
+                    <w:t>with</w:t>
+                  </w:r>
+                  <w:proofErr w:type="spellEnd"/>
+                  <w:r>
+                    <w:rPr>
+                      <w:rFonts w:asciiTheme="majorHAnsi" w:hAnsiTheme="majorHAnsi" w:cstheme="majorHAnsi"/>
+                    </w:rPr>
+                    <w:t xml:space="preserve"> values (2, 3) and </w:t>
+                  </w:r>
+                  <w:proofErr w:type="spellStart"/>
+                  <w:r>
+                    <w:rPr>
+                      <w:rFonts w:asciiTheme="majorHAnsi" w:hAnsiTheme="majorHAnsi" w:cstheme="majorHAnsi"/>
+                    </w:rPr>
+                    <w:t>Vector</w:t>
+                  </w:r>
+                  <w:proofErr w:type="spellEnd"/>
+                  <w:r>
+                    <w:rPr>
+                      <w:rFonts w:asciiTheme="majorHAnsi" w:hAnsiTheme="majorHAnsi" w:cstheme="majorHAnsi"/>
+                    </w:rPr>
+                    <w:t xml:space="preserve"> B </w:t>
+                  </w:r>
+                  <w:proofErr w:type="spellStart"/>
+                  <w:r>
+                    <w:rPr>
+                      <w:rFonts w:asciiTheme="majorHAnsi" w:hAnsiTheme="majorHAnsi" w:cstheme="majorHAnsi"/>
+                    </w:rPr>
+                    <w:t>with</w:t>
+                  </w:r>
+                  <w:proofErr w:type="spellEnd"/>
+                  <w:r>
+                    <w:rPr>
+                      <w:rFonts w:asciiTheme="majorHAnsi" w:hAnsiTheme="majorHAnsi" w:cstheme="majorHAnsi"/>
+                    </w:rPr>
+                    <w:t xml:space="preserve"> values (1, -1). </w:t>
+                  </w:r>
+                  <w:proofErr w:type="spellStart"/>
+                  <w:r>
+                    <w:rPr>
+                      <w:rFonts w:asciiTheme="majorHAnsi" w:hAnsiTheme="majorHAnsi" w:cstheme="majorHAnsi"/>
+                    </w:rPr>
+                    <w:t>When</w:t>
+                  </w:r>
+                  <w:proofErr w:type="spellEnd"/>
+                  <w:r>
+                    <w:rPr>
+                      <w:rFonts w:asciiTheme="majorHAnsi" w:hAnsiTheme="majorHAnsi" w:cstheme="majorHAnsi"/>
+                    </w:rPr>
+                    <w:t xml:space="preserve">: I </w:t>
+                  </w:r>
+                  <w:proofErr w:type="spellStart"/>
+                  <w:r>
+                    <w:rPr>
+                      <w:rFonts w:asciiTheme="majorHAnsi" w:hAnsiTheme="majorHAnsi" w:cstheme="majorHAnsi"/>
+                    </w:rPr>
+                    <w:t>add</w:t>
+                  </w:r>
+                  <w:proofErr w:type="spellEnd"/>
+                  <w:r>
+                    <w:rPr>
+                      <w:rFonts w:asciiTheme="majorHAnsi" w:hAnsiTheme="majorHAnsi" w:cstheme="majorHAnsi"/>
+                    </w:rPr>
                     <w:t xml:space="preserve"> </w:t>
                   </w:r>
                   <w:proofErr w:type="spellStart"/>
@@ -10889,177 +10871,49 @@
                     <w:rPr>
                       <w:rFonts w:asciiTheme="majorHAnsi" w:hAnsiTheme="majorHAnsi" w:cstheme="majorHAnsi"/>
                     </w:rPr>
-                    <w:t xml:space="preserve"> instances are </w:t>
+                    <w:t xml:space="preserve"> A and </w:t>
                   </w:r>
                   <w:proofErr w:type="spellStart"/>
                   <w:r>
                     <w:rPr>
                       <w:rFonts w:asciiTheme="majorHAnsi" w:hAnsiTheme="majorHAnsi" w:cstheme="majorHAnsi"/>
                     </w:rPr>
-                    <w:t>available</w:t>
+                    <w:t>Vector</w:t>
                   </w:r>
                   <w:proofErr w:type="spellEnd"/>
                   <w:r>
                     <w:rPr>
                       <w:rFonts w:asciiTheme="majorHAnsi" w:hAnsiTheme="majorHAnsi" w:cstheme="majorHAnsi"/>
                     </w:rPr>
-                    <w:t xml:space="preserve">: </w:t>
+                    <w:t xml:space="preserve"> B </w:t>
                   </w:r>
                   <w:proofErr w:type="spellStart"/>
                   <w:r>
                     <w:rPr>
                       <w:rFonts w:asciiTheme="majorHAnsi" w:hAnsiTheme="majorHAnsi" w:cstheme="majorHAnsi"/>
                     </w:rPr>
-                    <w:t>Vector</w:t>
+                    <w:t>together</w:t>
                   </w:r>
                   <w:proofErr w:type="spellEnd"/>
                   <w:r>
                     <w:rPr>
                       <w:rFonts w:asciiTheme="majorHAnsi" w:hAnsiTheme="majorHAnsi" w:cstheme="majorHAnsi"/>
                     </w:rPr>
-                    <w:t xml:space="preserve"> A </w:t>
+                    <w:t xml:space="preserve">. </w:t>
                   </w:r>
                   <w:proofErr w:type="spellStart"/>
                   <w:r>
                     <w:rPr>
                       <w:rFonts w:asciiTheme="majorHAnsi" w:hAnsiTheme="majorHAnsi" w:cstheme="majorHAnsi"/>
                     </w:rPr>
-                    <w:t>with</w:t>
+                    <w:t>Then</w:t>
                   </w:r>
                   <w:proofErr w:type="spellEnd"/>
                   <w:r>
                     <w:rPr>
                       <w:rFonts w:asciiTheme="majorHAnsi" w:hAnsiTheme="majorHAnsi" w:cstheme="majorHAnsi"/>
                     </w:rPr>
-                    <w:t xml:space="preserve"> values (2, 3) and </w:t>
-                  </w:r>
-                  <w:proofErr w:type="spellStart"/>
-                  <w:r>
-                    <w:rPr>
-                      <w:rFonts w:asciiTheme="majorHAnsi" w:hAnsiTheme="majorHAnsi" w:cstheme="majorHAnsi"/>
-                    </w:rPr>
-                    <w:t>Vector</w:t>
-                  </w:r>
-                  <w:proofErr w:type="spellEnd"/>
-                  <w:r>
-                    <w:rPr>
-                      <w:rFonts w:asciiTheme="majorHAnsi" w:hAnsiTheme="majorHAnsi" w:cstheme="majorHAnsi"/>
-                    </w:rPr>
-                    <w:t xml:space="preserve"> B </w:t>
-                  </w:r>
-                  <w:proofErr w:type="spellStart"/>
-                  <w:r>
-                    <w:rPr>
-                      <w:rFonts w:asciiTheme="majorHAnsi" w:hAnsiTheme="majorHAnsi" w:cstheme="majorHAnsi"/>
-                    </w:rPr>
-                    <w:t>with</w:t>
-                  </w:r>
-                  <w:proofErr w:type="spellEnd"/>
-                  <w:r>
-                    <w:rPr>
-                      <w:rFonts w:asciiTheme="majorHAnsi" w:hAnsiTheme="majorHAnsi" w:cstheme="majorHAnsi"/>
-                    </w:rPr>
-                    <w:t xml:space="preserve"> values (1, -1). </w:t>
-                  </w:r>
-                  <w:proofErr w:type="spellStart"/>
-                  <w:proofErr w:type="gramStart"/>
-                  <w:r>
-                    <w:rPr>
-                      <w:rFonts w:asciiTheme="majorHAnsi" w:hAnsiTheme="majorHAnsi" w:cstheme="majorHAnsi"/>
-                    </w:rPr>
-                    <w:t>When</w:t>
-                  </w:r>
-                  <w:proofErr w:type="spellEnd"/>
-                  <w:r>
-                    <w:rPr>
-                      <w:rFonts w:asciiTheme="majorHAnsi" w:hAnsiTheme="majorHAnsi" w:cstheme="majorHAnsi"/>
-                    </w:rPr>
-                    <w:t>:</w:t>
-                  </w:r>
-                  <w:proofErr w:type="gramEnd"/>
-                  <w:r>
-                    <w:rPr>
-                      <w:rFonts w:asciiTheme="majorHAnsi" w:hAnsiTheme="majorHAnsi" w:cstheme="majorHAnsi"/>
-                    </w:rPr>
-                    <w:t xml:space="preserve"> I </w:t>
-                  </w:r>
-                  <w:proofErr w:type="spellStart"/>
-                  <w:r>
-                    <w:rPr>
-                      <w:rFonts w:asciiTheme="majorHAnsi" w:hAnsiTheme="majorHAnsi" w:cstheme="majorHAnsi"/>
-                    </w:rPr>
-                    <w:t>add</w:t>
-                  </w:r>
-                  <w:proofErr w:type="spellEnd"/>
-                  <w:r>
-                    <w:rPr>
-                      <w:rFonts w:asciiTheme="majorHAnsi" w:hAnsiTheme="majorHAnsi" w:cstheme="majorHAnsi"/>
-                    </w:rPr>
-                    <w:t xml:space="preserve"> </w:t>
-                  </w:r>
-                  <w:proofErr w:type="spellStart"/>
-                  <w:r>
-                    <w:rPr>
-                      <w:rFonts w:asciiTheme="majorHAnsi" w:hAnsiTheme="majorHAnsi" w:cstheme="majorHAnsi"/>
-                    </w:rPr>
-                    <w:t>Vector</w:t>
-                  </w:r>
-                  <w:proofErr w:type="spellEnd"/>
-                  <w:r>
-                    <w:rPr>
-                      <w:rFonts w:asciiTheme="majorHAnsi" w:hAnsiTheme="majorHAnsi" w:cstheme="majorHAnsi"/>
-                    </w:rPr>
-                    <w:t xml:space="preserve"> A and </w:t>
-                  </w:r>
-                  <w:proofErr w:type="spellStart"/>
-                  <w:r>
-                    <w:rPr>
-                      <w:rFonts w:asciiTheme="majorHAnsi" w:hAnsiTheme="majorHAnsi" w:cstheme="majorHAnsi"/>
-                    </w:rPr>
-                    <w:t>Vector</w:t>
-                  </w:r>
-                  <w:proofErr w:type="spellEnd"/>
-                  <w:r>
-                    <w:rPr>
-                      <w:rFonts w:asciiTheme="majorHAnsi" w:hAnsiTheme="majorHAnsi" w:cstheme="majorHAnsi"/>
-                    </w:rPr>
-                    <w:t xml:space="preserve"> B </w:t>
-                  </w:r>
-                  <w:proofErr w:type="spellStart"/>
-                  <w:r>
-                    <w:rPr>
-                      <w:rFonts w:asciiTheme="majorHAnsi" w:hAnsiTheme="majorHAnsi" w:cstheme="majorHAnsi"/>
-                    </w:rPr>
-                    <w:t>together</w:t>
-                  </w:r>
-                  <w:proofErr w:type="spellEnd"/>
-                  <w:r>
-                    <w:rPr>
-                      <w:rFonts w:asciiTheme="majorHAnsi" w:hAnsiTheme="majorHAnsi" w:cstheme="majorHAnsi"/>
-                    </w:rPr>
-                    <w:t xml:space="preserve">. </w:t>
-                  </w:r>
-                  <w:proofErr w:type="spellStart"/>
-                  <w:proofErr w:type="gramStart"/>
-                  <w:r>
-                    <w:rPr>
-                      <w:rFonts w:asciiTheme="majorHAnsi" w:hAnsiTheme="majorHAnsi" w:cstheme="majorHAnsi"/>
-                    </w:rPr>
-                    <w:t>Then</w:t>
-                  </w:r>
-                  <w:proofErr w:type="spellEnd"/>
-                  <w:r>
-                    <w:rPr>
-                      <w:rFonts w:asciiTheme="majorHAnsi" w:hAnsiTheme="majorHAnsi" w:cstheme="majorHAnsi"/>
-                    </w:rPr>
-                    <w:t>:</w:t>
-                  </w:r>
-                  <w:proofErr w:type="gramEnd"/>
-                  <w:r>
-                    <w:rPr>
-                      <w:rFonts w:asciiTheme="majorHAnsi" w:hAnsiTheme="majorHAnsi" w:cstheme="majorHAnsi"/>
-                    </w:rPr>
-                    <w:t xml:space="preserve"> The </w:t>
+                    <w:t xml:space="preserve">: The </w:t>
                   </w:r>
                   <w:proofErr w:type="spellStart"/>
                   <w:r>
@@ -11216,7 +11070,6 @@
                     </w:rPr>
                   </w:pPr>
                   <w:proofErr w:type="spellStart"/>
-                  <w:proofErr w:type="gramStart"/>
                   <w:r>
                     <w:rPr>
                       <w:rFonts w:asciiTheme="majorHAnsi" w:hAnsiTheme="majorHAnsi" w:cstheme="majorHAnsi"/>
@@ -11228,14 +11081,7 @@
                     <w:rPr>
                       <w:rFonts w:asciiTheme="majorHAnsi" w:hAnsiTheme="majorHAnsi" w:cstheme="majorHAnsi"/>
                     </w:rPr>
-                    <w:t>:</w:t>
-                  </w:r>
-                  <w:proofErr w:type="gramEnd"/>
-                  <w:r>
-                    <w:rPr>
-                      <w:rFonts w:asciiTheme="majorHAnsi" w:hAnsiTheme="majorHAnsi" w:cstheme="majorHAnsi"/>
-                    </w:rPr>
-                    <w:t xml:space="preserve"> A class </w:t>
+                    <w:t xml:space="preserve">: A class </w:t>
                   </w:r>
                   <w:proofErr w:type="spellStart"/>
                   <w:r>
@@ -11308,7 +11154,6 @@
                     <w:t xml:space="preserve">. </w:t>
                   </w:r>
                   <w:proofErr w:type="spellStart"/>
-                  <w:proofErr w:type="gramStart"/>
                   <w:r>
                     <w:rPr>
                       <w:rFonts w:asciiTheme="majorHAnsi" w:hAnsiTheme="majorHAnsi" w:cstheme="majorHAnsi"/>
@@ -11320,14 +11165,7 @@
                     <w:rPr>
                       <w:rFonts w:asciiTheme="majorHAnsi" w:hAnsiTheme="majorHAnsi" w:cstheme="majorHAnsi"/>
                     </w:rPr>
-                    <w:t>:</w:t>
-                  </w:r>
-                  <w:proofErr w:type="gramEnd"/>
-                  <w:r>
-                    <w:rPr>
-                      <w:rFonts w:asciiTheme="majorHAnsi" w:hAnsiTheme="majorHAnsi" w:cstheme="majorHAnsi"/>
-                    </w:rPr>
-                    <w:t xml:space="preserve"> I update the "MoveableEntity" class to </w:t>
+                    <w:t xml:space="preserve">: I update the "MoveableEntity" class to </w:t>
                   </w:r>
                   <w:proofErr w:type="spellStart"/>
                   <w:r>
@@ -11428,7 +11266,6 @@
                     <w:t xml:space="preserve">. </w:t>
                   </w:r>
                   <w:proofErr w:type="spellStart"/>
-                  <w:proofErr w:type="gramStart"/>
                   <w:r>
                     <w:rPr>
                       <w:rFonts w:asciiTheme="majorHAnsi" w:hAnsiTheme="majorHAnsi" w:cstheme="majorHAnsi"/>
@@ -11440,14 +11277,7 @@
                     <w:rPr>
                       <w:rFonts w:asciiTheme="majorHAnsi" w:hAnsiTheme="majorHAnsi" w:cstheme="majorHAnsi"/>
                     </w:rPr>
-                    <w:t>:</w:t>
-                  </w:r>
-                  <w:proofErr w:type="gramEnd"/>
-                  <w:r>
-                    <w:rPr>
-                      <w:rFonts w:asciiTheme="majorHAnsi" w:hAnsiTheme="majorHAnsi" w:cstheme="majorHAnsi"/>
-                    </w:rPr>
-                    <w:t xml:space="preserve"> The "MoveableEntity" class </w:t>
+                    <w:t xml:space="preserve">: The "MoveableEntity" class </w:t>
                   </w:r>
                   <w:proofErr w:type="spellStart"/>
                   <w:r>
@@ -11652,7 +11482,6 @@
                     </w:rPr>
                   </w:pPr>
                   <w:proofErr w:type="spellStart"/>
-                  <w:proofErr w:type="gramStart"/>
                   <w:r>
                     <w:rPr>
                       <w:rFonts w:asciiTheme="majorHAnsi" w:hAnsiTheme="majorHAnsi" w:cstheme="majorHAnsi"/>
@@ -11664,14 +11493,7 @@
                     <w:rPr>
                       <w:rFonts w:asciiTheme="majorHAnsi" w:hAnsiTheme="majorHAnsi" w:cstheme="majorHAnsi"/>
                     </w:rPr>
-                    <w:t>:</w:t>
-                  </w:r>
-                  <w:proofErr w:type="gramEnd"/>
-                  <w:r>
-                    <w:rPr>
-                      <w:rFonts w:asciiTheme="majorHAnsi" w:hAnsiTheme="majorHAnsi" w:cstheme="majorHAnsi"/>
-                    </w:rPr>
-                    <w:t xml:space="preserve"> A "MoveableEntity" instance </w:t>
+                    <w:t xml:space="preserve">: A "MoveableEntity" instance </w:t>
                   </w:r>
                   <w:proofErr w:type="spellStart"/>
                   <w:r>
@@ -11702,7 +11524,6 @@
                     <w:t xml:space="preserve">" of (2, 2). </w:t>
                   </w:r>
                   <w:proofErr w:type="spellStart"/>
-                  <w:proofErr w:type="gramStart"/>
                   <w:r>
                     <w:rPr>
                       <w:rFonts w:asciiTheme="majorHAnsi" w:hAnsiTheme="majorHAnsi" w:cstheme="majorHAnsi"/>
@@ -11714,14 +11535,7 @@
                     <w:rPr>
                       <w:rFonts w:asciiTheme="majorHAnsi" w:hAnsiTheme="majorHAnsi" w:cstheme="majorHAnsi"/>
                     </w:rPr>
-                    <w:t>:</w:t>
-                  </w:r>
-                  <w:proofErr w:type="gramEnd"/>
-                  <w:r>
-                    <w:rPr>
-                      <w:rFonts w:asciiTheme="majorHAnsi" w:hAnsiTheme="majorHAnsi" w:cstheme="majorHAnsi"/>
-                    </w:rPr>
-                    <w:t xml:space="preserve"> I update the </w:t>
+                    <w:t xml:space="preserve">: I update the </w:t>
                   </w:r>
                   <w:proofErr w:type="spellStart"/>
                   <w:r>
@@ -11808,7 +11622,6 @@
                     <w:t xml:space="preserve">. </w:t>
                   </w:r>
                   <w:proofErr w:type="spellStart"/>
-                  <w:proofErr w:type="gramStart"/>
                   <w:r>
                     <w:rPr>
                       <w:rFonts w:asciiTheme="majorHAnsi" w:hAnsiTheme="majorHAnsi" w:cstheme="majorHAnsi"/>
@@ -11820,14 +11633,7 @@
                     <w:rPr>
                       <w:rFonts w:asciiTheme="majorHAnsi" w:hAnsiTheme="majorHAnsi" w:cstheme="majorHAnsi"/>
                     </w:rPr>
-                    <w:t>:</w:t>
-                  </w:r>
-                  <w:proofErr w:type="gramEnd"/>
-                  <w:r>
-                    <w:rPr>
-                      <w:rFonts w:asciiTheme="majorHAnsi" w:hAnsiTheme="majorHAnsi" w:cstheme="majorHAnsi"/>
-                    </w:rPr>
-                    <w:t xml:space="preserve"> The "MoveableEntity" </w:t>
+                    <w:t xml:space="preserve">: The "MoveableEntity" </w:t>
                   </w:r>
                   <w:proofErr w:type="spellStart"/>
                   <w:r>
@@ -11966,21 +11772,7 @@
               <w:rPr>
                 <w:rFonts w:asciiTheme="majorHAnsi" w:hAnsiTheme="majorHAnsi" w:cstheme="majorHAnsi"/>
               </w:rPr>
-              <w:t xml:space="preserve"> </w:t>
-            </w:r>
-            <w:proofErr w:type="gramStart"/>
-            <w:r>
-              <w:rPr>
-                <w:rFonts w:asciiTheme="majorHAnsi" w:hAnsiTheme="majorHAnsi" w:cstheme="majorHAnsi"/>
-              </w:rPr>
-              <w:t>user</w:t>
-            </w:r>
-            <w:proofErr w:type="gramEnd"/>
-            <w:r>
-              <w:rPr>
-                <w:rFonts w:asciiTheme="majorHAnsi" w:hAnsiTheme="majorHAnsi" w:cstheme="majorHAnsi"/>
-              </w:rPr>
-              <w:t xml:space="preserve"> I </w:t>
+              <w:t xml:space="preserve"> user I </w:t>
             </w:r>
             <w:proofErr w:type="spellStart"/>
             <w:r>
@@ -12071,21 +11863,7 @@
               <w:rPr>
                 <w:rFonts w:asciiTheme="majorHAnsi" w:hAnsiTheme="majorHAnsi" w:cstheme="majorHAnsi"/>
               </w:rPr>
-              <w:t xml:space="preserve">Tests </w:t>
-            </w:r>
-            <w:proofErr w:type="gramStart"/>
-            <w:r>
-              <w:rPr>
-                <w:rFonts w:asciiTheme="majorHAnsi" w:hAnsiTheme="majorHAnsi" w:cstheme="majorHAnsi"/>
-              </w:rPr>
-              <w:t>d'acceptance:</w:t>
-            </w:r>
-            <w:proofErr w:type="gramEnd"/>
-            <w:r>
-              <w:rPr>
-                <w:rFonts w:asciiTheme="majorHAnsi" w:hAnsiTheme="majorHAnsi" w:cstheme="majorHAnsi"/>
-              </w:rPr>
-              <w:t xml:space="preserve"> </w:t>
+              <w:t xml:space="preserve">Tests d'acceptance: </w:t>
             </w:r>
           </w:p>
           <w:tbl>
@@ -13239,21 +13017,7 @@
               <w:rPr>
                 <w:rFonts w:asciiTheme="majorHAnsi" w:hAnsiTheme="majorHAnsi" w:cstheme="majorHAnsi"/>
               </w:rPr>
-              <w:t xml:space="preserve"> </w:t>
-            </w:r>
-            <w:proofErr w:type="gramStart"/>
-            <w:r>
-              <w:rPr>
-                <w:rFonts w:asciiTheme="majorHAnsi" w:hAnsiTheme="majorHAnsi" w:cstheme="majorHAnsi"/>
-              </w:rPr>
-              <w:t>développer</w:t>
-            </w:r>
-            <w:proofErr w:type="gramEnd"/>
-            <w:r>
-              <w:rPr>
-                <w:rFonts w:asciiTheme="majorHAnsi" w:hAnsiTheme="majorHAnsi" w:cstheme="majorHAnsi"/>
-              </w:rPr>
-              <w:t xml:space="preserve"> I </w:t>
+              <w:t xml:space="preserve"> développer I </w:t>
             </w:r>
             <w:proofErr w:type="spellStart"/>
             <w:r>
@@ -13358,21 +13122,7 @@
               <w:rPr>
                 <w:rFonts w:asciiTheme="majorHAnsi" w:hAnsiTheme="majorHAnsi" w:cstheme="majorHAnsi"/>
               </w:rPr>
-              <w:t xml:space="preserve">Tests </w:t>
-            </w:r>
-            <w:proofErr w:type="gramStart"/>
-            <w:r>
-              <w:rPr>
-                <w:rFonts w:asciiTheme="majorHAnsi" w:hAnsiTheme="majorHAnsi" w:cstheme="majorHAnsi"/>
-              </w:rPr>
-              <w:t>d'acceptance:</w:t>
-            </w:r>
-            <w:proofErr w:type="gramEnd"/>
-            <w:r>
-              <w:rPr>
-                <w:rFonts w:asciiTheme="majorHAnsi" w:hAnsiTheme="majorHAnsi" w:cstheme="majorHAnsi"/>
-              </w:rPr>
-              <w:t xml:space="preserve"> </w:t>
+              <w:t xml:space="preserve">Tests d'acceptance: </w:t>
             </w:r>
           </w:p>
           <w:tbl>
@@ -13538,7 +13288,6 @@
                     <w:t xml:space="preserve"> </w:t>
                   </w:r>
                   <w:proofErr w:type="spellStart"/>
-                  <w:proofErr w:type="gramStart"/>
                   <w:r>
                     <w:rPr>
                       <w:rFonts w:asciiTheme="majorHAnsi" w:hAnsiTheme="majorHAnsi" w:cstheme="majorHAnsi"/>
@@ -13550,14 +13299,7 @@
                     <w:rPr>
                       <w:rFonts w:asciiTheme="majorHAnsi" w:hAnsiTheme="majorHAnsi" w:cstheme="majorHAnsi"/>
                     </w:rPr>
-                    <w:t>,  the</w:t>
-                  </w:r>
-                  <w:proofErr w:type="gramEnd"/>
-                  <w:r>
-                    <w:rPr>
-                      <w:rFonts w:asciiTheme="majorHAnsi" w:hAnsiTheme="majorHAnsi" w:cstheme="majorHAnsi"/>
-                    </w:rPr>
-                    <w:t xml:space="preserve"> UML conventions are </w:t>
+                    <w:t xml:space="preserve">,  the UML conventions are </w:t>
                   </w:r>
                   <w:proofErr w:type="spellStart"/>
                   <w:r>
@@ -13800,7 +13542,7 @@
       <w:bookmarkStart w:id="33" w:name="_Toc147748235"/>
       <w:bookmarkStart w:id="34" w:name="_Toc147755031"/>
       <w:bookmarkStart w:id="35" w:name="_Toc147904024"/>
-      <w:bookmarkStart w:id="36" w:name="_Toc149931397"/>
+      <w:bookmarkStart w:id="36" w:name="_Toc149948103"/>
       <w:r>
         <w:rPr>
           <w:b/>
@@ -13852,42 +13594,270 @@
       <w:pPr>
         <w:jc w:val="both"/>
         <w:rPr>
+          <w:rFonts w:asciiTheme="majorHAnsi" w:hAnsiTheme="majorHAnsi" w:cstheme="majorHAnsi"/>
+        </w:rPr>
+      </w:pPr>
+      <w:r>
+        <w:rPr>
+          <w:rFonts w:asciiTheme="majorHAnsi" w:hAnsiTheme="majorHAnsi" w:cstheme="majorHAnsi"/>
+        </w:rPr>
+        <w:t>Dans le projet C# il y a 21 classes, 5 enum, et 1 interface, tous reparti entre 5 namespace.</w:t>
+      </w:r>
+    </w:p>
+    <w:p>
+      <w:pPr>
+        <w:jc w:val="both"/>
+        <w:rPr>
+          <w:rFonts w:asciiTheme="majorHAnsi" w:hAnsiTheme="majorHAnsi" w:cstheme="majorHAnsi"/>
+          <w:b/>
+          <w:bCs/>
+        </w:rPr>
+      </w:pPr>
+      <w:r>
+        <w:rPr>
+          <w:rFonts w:asciiTheme="majorHAnsi" w:hAnsiTheme="majorHAnsi" w:cstheme="majorHAnsi"/>
+        </w:rPr>
+        <w:t xml:space="preserve">Tous les diagrammes des différentes class se trouve dans le dossier </w:t>
+      </w:r>
+      <w:r>
+        <w:rPr>
+          <w:rFonts w:asciiTheme="majorHAnsi" w:hAnsiTheme="majorHAnsi" w:cstheme="majorHAnsi"/>
+          <w:b/>
+          <w:bCs/>
+        </w:rPr>
+        <w:t>Doc\</w:t>
+      </w:r>
+      <w:proofErr w:type="spellStart"/>
+      <w:r>
+        <w:rPr>
+          <w:rFonts w:asciiTheme="majorHAnsi" w:hAnsiTheme="majorHAnsi" w:cstheme="majorHAnsi"/>
+          <w:b/>
+          <w:bCs/>
+        </w:rPr>
+        <w:t>TechnicalAnalyst</w:t>
+      </w:r>
+      <w:proofErr w:type="spellEnd"/>
+      <w:r>
+        <w:rPr>
+          <w:rFonts w:asciiTheme="majorHAnsi" w:hAnsiTheme="majorHAnsi" w:cstheme="majorHAnsi"/>
+          <w:b/>
+          <w:bCs/>
+        </w:rPr>
+        <w:t>\</w:t>
+      </w:r>
+      <w:proofErr w:type="spellStart"/>
+      <w:r>
+        <w:rPr>
+          <w:rFonts w:asciiTheme="majorHAnsi" w:hAnsiTheme="majorHAnsi" w:cstheme="majorHAnsi"/>
+          <w:b/>
+          <w:bCs/>
+        </w:rPr>
+        <w:t>ClassDiagrams</w:t>
+      </w:r>
+      <w:proofErr w:type="spellEnd"/>
+      <w:r>
+        <w:rPr>
+          <w:rFonts w:asciiTheme="majorHAnsi" w:hAnsiTheme="majorHAnsi" w:cstheme="majorHAnsi"/>
+          <w:b/>
+          <w:bCs/>
+        </w:rPr>
+        <w:t xml:space="preserve"> </w:t>
+      </w:r>
+      <w:r>
+        <w:rPr>
+          <w:rFonts w:asciiTheme="majorHAnsi" w:hAnsiTheme="majorHAnsi" w:cstheme="majorHAnsi"/>
+        </w:rPr>
+        <w:t>du projet</w:t>
+      </w:r>
+      <w:r>
+        <w:rPr>
+          <w:rFonts w:asciiTheme="majorHAnsi" w:hAnsiTheme="majorHAnsi" w:cstheme="majorHAnsi"/>
+        </w:rPr>
+        <w:t xml:space="preserve"> sous forme d’image png</w:t>
+      </w:r>
+      <w:r>
+        <w:rPr>
+          <w:rFonts w:asciiTheme="majorHAnsi" w:hAnsiTheme="majorHAnsi" w:cstheme="majorHAnsi"/>
+        </w:rPr>
+        <w:t xml:space="preserve">, ou </w:t>
+      </w:r>
+      <w:r>
+        <w:rPr>
+          <w:rFonts w:asciiTheme="majorHAnsi" w:hAnsiTheme="majorHAnsi" w:cstheme="majorHAnsi"/>
+        </w:rPr>
+        <w:t>directement dans la solution C#</w:t>
+      </w:r>
+      <w:r>
+        <w:rPr>
+          <w:rFonts w:asciiTheme="majorHAnsi" w:hAnsiTheme="majorHAnsi" w:cstheme="majorHAnsi"/>
+        </w:rPr>
+        <w:t>.</w:t>
+      </w:r>
+    </w:p>
+    <w:p>
+      <w:pPr>
+        <w:jc w:val="both"/>
+        <w:rPr>
+          <w:rFonts w:asciiTheme="majorHAnsi" w:hAnsiTheme="majorHAnsi" w:cstheme="majorHAnsi"/>
+        </w:rPr>
+      </w:pPr>
+    </w:p>
+    <w:p>
+      <w:pPr>
+        <w:pStyle w:val="Heading3"/>
+        <w:jc w:val="both"/>
+        <w:rPr>
+          <w:b/>
+          <w:bCs/>
+        </w:rPr>
+      </w:pPr>
+      <w:r>
+        <w:rPr>
+          <w:b/>
+          <w:bCs/>
+        </w:rPr>
+        <w:t>Explications</w:t>
+      </w:r>
+    </w:p>
+    <w:p>
+      <w:pPr>
+        <w:jc w:val="both"/>
+        <w:rPr>
           <w:lang w:eastAsia="en-US"/>
         </w:rPr>
       </w:pPr>
     </w:p>
     <w:p>
       <w:pPr>
-        <w:pStyle w:val="Heading3"/>
-        <w:jc w:val="both"/>
-        <w:rPr>
-          <w:b/>
-          <w:bCs/>
-        </w:rPr>
-      </w:pPr>
-      <w:r>
-        <w:rPr>
-          <w:b/>
-          <w:bCs/>
-        </w:rPr>
-        <w:t>Explications</w:t>
-      </w:r>
-    </w:p>
-    <w:p>
-      <w:pPr>
-        <w:jc w:val="both"/>
-        <w:rPr>
-          <w:lang w:eastAsia="en-US"/>
-        </w:rPr>
-      </w:pPr>
-    </w:p>
-    <w:p>
-      <w:pPr>
-        <w:jc w:val="both"/>
-        <w:rPr>
-          <w:lang w:eastAsia="en-US"/>
-        </w:rPr>
-      </w:pPr>
+        <w:jc w:val="both"/>
+        <w:rPr>
+          <w:rFonts w:asciiTheme="majorHAnsi" w:hAnsiTheme="majorHAnsi" w:cstheme="majorHAnsi"/>
+        </w:rPr>
+      </w:pPr>
+      <w:r>
+        <w:rPr>
+          <w:rFonts w:asciiTheme="majorHAnsi" w:hAnsiTheme="majorHAnsi" w:cstheme="majorHAnsi"/>
+        </w:rPr>
+        <w:t>Les détails sur chaque classe, leurs méthodes, prophéties,</w:t>
+      </w:r>
+      <w:r>
+        <w:rPr>
+          <w:rFonts w:asciiTheme="majorHAnsi" w:hAnsiTheme="majorHAnsi" w:cstheme="majorHAnsi"/>
+        </w:rPr>
+        <w:t xml:space="preserve"> et autres on était documenté avec </w:t>
+      </w:r>
+      <w:proofErr w:type="spellStart"/>
+      <w:r>
+        <w:rPr>
+          <w:rFonts w:asciiTheme="majorHAnsi" w:hAnsiTheme="majorHAnsi" w:cstheme="majorHAnsi"/>
+          <w:b/>
+          <w:bCs/>
+        </w:rPr>
+        <w:t>docfx</w:t>
+      </w:r>
+      <w:proofErr w:type="spellEnd"/>
+      <w:r>
+        <w:rPr>
+          <w:rFonts w:asciiTheme="majorHAnsi" w:hAnsiTheme="majorHAnsi" w:cstheme="majorHAnsi"/>
+        </w:rPr>
+        <w:t>.</w:t>
+      </w:r>
+      <w:r>
+        <w:rPr>
+          <w:rFonts w:asciiTheme="majorHAnsi" w:hAnsiTheme="majorHAnsi" w:cstheme="majorHAnsi"/>
+        </w:rPr>
+        <w:t xml:space="preserve"> </w:t>
+      </w:r>
+    </w:p>
+    <w:p>
+      <w:pPr>
+        <w:jc w:val="both"/>
+        <w:rPr>
+          <w:rFonts w:asciiTheme="majorHAnsi" w:hAnsiTheme="majorHAnsi" w:cstheme="majorHAnsi"/>
+        </w:rPr>
+      </w:pPr>
+      <w:r>
+        <w:rPr>
+          <w:rFonts w:asciiTheme="majorHAnsi" w:hAnsiTheme="majorHAnsi" w:cstheme="majorHAnsi"/>
+        </w:rPr>
+        <w:t xml:space="preserve">Toutes fichiers créer avec </w:t>
+      </w:r>
+      <w:proofErr w:type="spellStart"/>
+      <w:r>
+        <w:rPr>
+          <w:rFonts w:asciiTheme="majorHAnsi" w:hAnsiTheme="majorHAnsi" w:cstheme="majorHAnsi"/>
+          <w:b/>
+          <w:bCs/>
+        </w:rPr>
+        <w:t>docfx</w:t>
+      </w:r>
+      <w:proofErr w:type="spellEnd"/>
+      <w:r>
+        <w:rPr>
+          <w:rFonts w:asciiTheme="majorHAnsi" w:hAnsiTheme="majorHAnsi" w:cstheme="majorHAnsi"/>
+        </w:rPr>
+        <w:t xml:space="preserve"> </w:t>
+      </w:r>
+      <w:r>
+        <w:rPr>
+          <w:rFonts w:asciiTheme="majorHAnsi" w:hAnsiTheme="majorHAnsi" w:cstheme="majorHAnsi"/>
+        </w:rPr>
+        <w:t xml:space="preserve">trouve dans le </w:t>
+      </w:r>
+      <w:r>
+        <w:rPr>
+          <w:rFonts w:asciiTheme="majorHAnsi" w:hAnsiTheme="majorHAnsi" w:cstheme="majorHAnsi"/>
+        </w:rPr>
+        <w:t>dossier</w:t>
+      </w:r>
+      <w:r>
+        <w:rPr>
+          <w:rFonts w:asciiTheme="majorHAnsi" w:hAnsiTheme="majorHAnsi" w:cstheme="majorHAnsi"/>
+        </w:rPr>
+        <w:t xml:space="preserve"> </w:t>
+      </w:r>
+      <w:r>
+        <w:rPr>
+          <w:rFonts w:asciiTheme="majorHAnsi" w:hAnsiTheme="majorHAnsi" w:cstheme="majorHAnsi"/>
+          <w:b/>
+          <w:bCs/>
+        </w:rPr>
+        <w:t>Doc\</w:t>
+      </w:r>
+      <w:proofErr w:type="spellStart"/>
+      <w:r>
+        <w:rPr>
+          <w:rFonts w:asciiTheme="majorHAnsi" w:hAnsiTheme="majorHAnsi" w:cstheme="majorHAnsi"/>
+          <w:b/>
+          <w:bCs/>
+        </w:rPr>
+        <w:t>TechnicalAnalyst</w:t>
+      </w:r>
+      <w:proofErr w:type="spellEnd"/>
+      <w:r>
+        <w:rPr>
+          <w:rFonts w:asciiTheme="majorHAnsi" w:hAnsiTheme="majorHAnsi" w:cstheme="majorHAnsi"/>
+          <w:b/>
+          <w:bCs/>
+        </w:rPr>
+        <w:t>\</w:t>
+      </w:r>
+      <w:proofErr w:type="spellStart"/>
+      <w:r>
+        <w:rPr>
+          <w:rFonts w:asciiTheme="majorHAnsi" w:hAnsiTheme="majorHAnsi" w:cstheme="majorHAnsi"/>
+          <w:b/>
+          <w:bCs/>
+        </w:rPr>
+        <w:t>ClassExplanations</w:t>
+      </w:r>
+      <w:proofErr w:type="spellEnd"/>
+      <w:r>
+        <w:rPr>
+          <w:rFonts w:asciiTheme="majorHAnsi" w:hAnsiTheme="majorHAnsi" w:cstheme="majorHAnsi"/>
+        </w:rPr>
+        <w:t xml:space="preserve"> du projet sous forme PDF, dans les dossiers portant le même nom que leur namespace.</w:t>
+      </w:r>
     </w:p>
     <w:p>
       <w:pPr>
@@ -13908,7 +13878,7 @@
           <w:szCs w:val="36"/>
         </w:rPr>
       </w:pPr>
-      <w:bookmarkStart w:id="37" w:name="_Toc149931398"/>
+      <w:bookmarkStart w:id="37" w:name="_Toc149948104"/>
       <w:r>
         <w:rPr>
           <w:b/>
@@ -13928,6 +13898,1443 @@
         </w:rPr>
       </w:pPr>
     </w:p>
+    <w:tbl>
+      <w:tblPr>
+        <w:tblStyle w:val="TableGrid"/>
+        <w:tblW w:w="10916" w:type="dxa"/>
+        <w:tblInd w:w="-998" w:type="dxa"/>
+        <w:tblLook w:val="04A0" w:firstRow="1" w:lastRow="0" w:firstColumn="1" w:lastColumn="0" w:noHBand="0" w:noVBand="1"/>
+      </w:tblPr>
+      <w:tblGrid>
+        <w:gridCol w:w="2039"/>
+        <w:gridCol w:w="1618"/>
+        <w:gridCol w:w="1796"/>
+        <w:gridCol w:w="3158"/>
+        <w:gridCol w:w="2305"/>
+      </w:tblGrid>
+      <w:tr>
+        <w:tc>
+          <w:tcPr>
+            <w:tcW w:w="1963" w:type="dxa"/>
+          </w:tcPr>
+          <w:p>
+            <w:pPr>
+              <w:jc w:val="both"/>
+              <w:rPr>
+                <w:rFonts w:asciiTheme="majorHAnsi" w:hAnsiTheme="majorHAnsi" w:cstheme="majorHAnsi"/>
+              </w:rPr>
+            </w:pPr>
+            <w:r>
+              <w:rPr>
+                <w:rFonts w:asciiTheme="majorHAnsi" w:hAnsiTheme="majorHAnsi" w:cstheme="majorHAnsi"/>
+              </w:rPr>
+              <w:t>Nom du test</w:t>
+            </w:r>
+          </w:p>
+        </w:tc>
+        <w:tc>
+          <w:tcPr>
+            <w:tcW w:w="1582" w:type="dxa"/>
+          </w:tcPr>
+          <w:p>
+            <w:pPr>
+              <w:jc w:val="both"/>
+              <w:rPr>
+                <w:rFonts w:asciiTheme="majorHAnsi" w:hAnsiTheme="majorHAnsi" w:cstheme="majorHAnsi"/>
+              </w:rPr>
+            </w:pPr>
+            <w:r>
+              <w:rPr>
+                <w:rFonts w:asciiTheme="majorHAnsi" w:hAnsiTheme="majorHAnsi" w:cstheme="majorHAnsi"/>
+              </w:rPr>
+              <w:t>Class</w:t>
+            </w:r>
+          </w:p>
+        </w:tc>
+        <w:tc>
+          <w:tcPr>
+            <w:tcW w:w="1843" w:type="dxa"/>
+          </w:tcPr>
+          <w:p>
+            <w:pPr>
+              <w:jc w:val="both"/>
+              <w:rPr>
+                <w:rFonts w:asciiTheme="majorHAnsi" w:hAnsiTheme="majorHAnsi" w:cstheme="majorHAnsi"/>
+              </w:rPr>
+            </w:pPr>
+            <w:r>
+              <w:rPr>
+                <w:rFonts w:asciiTheme="majorHAnsi" w:hAnsiTheme="majorHAnsi" w:cstheme="majorHAnsi"/>
+              </w:rPr>
+              <w:t>Method</w:t>
+            </w:r>
+          </w:p>
+        </w:tc>
+        <w:tc>
+          <w:tcPr>
+            <w:tcW w:w="3397" w:type="dxa"/>
+          </w:tcPr>
+          <w:p>
+            <w:pPr>
+              <w:jc w:val="both"/>
+              <w:rPr>
+                <w:rFonts w:asciiTheme="majorHAnsi" w:hAnsiTheme="majorHAnsi" w:cstheme="majorHAnsi"/>
+              </w:rPr>
+            </w:pPr>
+            <w:r>
+              <w:rPr>
+                <w:rFonts w:asciiTheme="majorHAnsi" w:hAnsiTheme="majorHAnsi" w:cstheme="majorHAnsi"/>
+              </w:rPr>
+              <w:t>Explication</w:t>
+            </w:r>
+          </w:p>
+        </w:tc>
+        <w:tc>
+          <w:tcPr>
+            <w:tcW w:w="2131" w:type="dxa"/>
+          </w:tcPr>
+          <w:p>
+            <w:pPr>
+              <w:jc w:val="both"/>
+              <w:rPr>
+                <w:rFonts w:asciiTheme="majorHAnsi" w:hAnsiTheme="majorHAnsi" w:cstheme="majorHAnsi"/>
+              </w:rPr>
+            </w:pPr>
+            <w:r>
+              <w:rPr>
+                <w:rFonts w:asciiTheme="majorHAnsi" w:hAnsiTheme="majorHAnsi" w:cstheme="majorHAnsi"/>
+              </w:rPr>
+              <w:t>Condition</w:t>
+            </w:r>
+          </w:p>
+        </w:tc>
+      </w:tr>
+      <w:tr>
+        <w:tc>
+          <w:tcPr>
+            <w:tcW w:w="1963" w:type="dxa"/>
+          </w:tcPr>
+          <w:p>
+            <w:pPr>
+              <w:jc w:val="both"/>
+              <w:rPr>
+                <w:rFonts w:asciiTheme="majorHAnsi" w:hAnsiTheme="majorHAnsi" w:cstheme="majorHAnsi"/>
+              </w:rPr>
+            </w:pPr>
+            <w:proofErr w:type="spellStart"/>
+            <w:r>
+              <w:rPr>
+                <w:rFonts w:asciiTheme="majorHAnsi" w:hAnsiTheme="majorHAnsi" w:cstheme="majorHAnsi"/>
+              </w:rPr>
+              <w:t>SpawnEnemyTest</w:t>
+            </w:r>
+            <w:proofErr w:type="spellEnd"/>
+          </w:p>
+        </w:tc>
+        <w:tc>
+          <w:tcPr>
+            <w:tcW w:w="1582" w:type="dxa"/>
+          </w:tcPr>
+          <w:p>
+            <w:pPr>
+              <w:jc w:val="both"/>
+              <w:rPr>
+                <w:rFonts w:asciiTheme="majorHAnsi" w:hAnsiTheme="majorHAnsi" w:cstheme="majorHAnsi"/>
+              </w:rPr>
+            </w:pPr>
+            <w:proofErr w:type="spellStart"/>
+            <w:r>
+              <w:rPr>
+                <w:rFonts w:asciiTheme="majorHAnsi" w:hAnsiTheme="majorHAnsi" w:cstheme="majorHAnsi"/>
+              </w:rPr>
+              <w:t>GameEngine</w:t>
+            </w:r>
+            <w:proofErr w:type="spellEnd"/>
+          </w:p>
+        </w:tc>
+        <w:tc>
+          <w:tcPr>
+            <w:tcW w:w="1843" w:type="dxa"/>
+          </w:tcPr>
+          <w:p>
+            <w:pPr>
+              <w:jc w:val="both"/>
+              <w:rPr>
+                <w:rFonts w:asciiTheme="majorHAnsi" w:hAnsiTheme="majorHAnsi" w:cstheme="majorHAnsi"/>
+              </w:rPr>
+            </w:pPr>
+            <w:proofErr w:type="spellStart"/>
+            <w:r>
+              <w:rPr>
+                <w:rFonts w:asciiTheme="majorHAnsi" w:hAnsiTheme="majorHAnsi" w:cstheme="majorHAnsi"/>
+              </w:rPr>
+              <w:t>SpawnEnemy</w:t>
+            </w:r>
+            <w:proofErr w:type="spellEnd"/>
+          </w:p>
+        </w:tc>
+        <w:tc>
+          <w:tcPr>
+            <w:tcW w:w="3397" w:type="dxa"/>
+          </w:tcPr>
+          <w:p>
+            <w:pPr>
+              <w:jc w:val="both"/>
+              <w:rPr>
+                <w:rFonts w:asciiTheme="majorHAnsi" w:hAnsiTheme="majorHAnsi" w:cstheme="majorHAnsi"/>
+              </w:rPr>
+            </w:pPr>
+            <w:r>
+              <w:rPr>
+                <w:rFonts w:asciiTheme="majorHAnsi" w:hAnsiTheme="majorHAnsi" w:cstheme="majorHAnsi"/>
+              </w:rPr>
+              <w:t xml:space="preserve">Pour tester la method </w:t>
+            </w:r>
+            <w:proofErr w:type="spellStart"/>
+            <w:r>
+              <w:rPr>
+                <w:rFonts w:asciiTheme="majorHAnsi" w:hAnsiTheme="majorHAnsi" w:cstheme="majorHAnsi"/>
+              </w:rPr>
+              <w:t>SpawnEnemy</w:t>
+            </w:r>
+            <w:proofErr w:type="spellEnd"/>
+            <w:r>
+              <w:rPr>
+                <w:rFonts w:asciiTheme="majorHAnsi" w:hAnsiTheme="majorHAnsi" w:cstheme="majorHAnsi"/>
+              </w:rPr>
+              <w:t xml:space="preserve"> qui </w:t>
+            </w:r>
+            <w:proofErr w:type="spellStart"/>
+            <w:r>
+              <w:rPr>
+                <w:rFonts w:asciiTheme="majorHAnsi" w:hAnsiTheme="majorHAnsi" w:cstheme="majorHAnsi"/>
+              </w:rPr>
+              <w:t>creer</w:t>
+            </w:r>
+            <w:proofErr w:type="spellEnd"/>
+            <w:r>
+              <w:rPr>
+                <w:rFonts w:asciiTheme="majorHAnsi" w:hAnsiTheme="majorHAnsi" w:cstheme="majorHAnsi"/>
+              </w:rPr>
+              <w:t xml:space="preserve"> un enemy et </w:t>
+            </w:r>
+            <w:proofErr w:type="spellStart"/>
+            <w:r>
+              <w:rPr>
+                <w:rFonts w:asciiTheme="majorHAnsi" w:hAnsiTheme="majorHAnsi" w:cstheme="majorHAnsi"/>
+              </w:rPr>
+              <w:t>l'ajoute</w:t>
+            </w:r>
+            <w:proofErr w:type="spellEnd"/>
+            <w:r>
+              <w:rPr>
+                <w:rFonts w:asciiTheme="majorHAnsi" w:hAnsiTheme="majorHAnsi" w:cstheme="majorHAnsi"/>
+              </w:rPr>
+              <w:t xml:space="preserve"> dans la variable de class List Enemy.</w:t>
+            </w:r>
+          </w:p>
+        </w:tc>
+        <w:tc>
+          <w:tcPr>
+            <w:tcW w:w="2131" w:type="dxa"/>
+          </w:tcPr>
+          <w:p>
+            <w:pPr>
+              <w:jc w:val="both"/>
+              <w:rPr>
+                <w:rFonts w:asciiTheme="majorHAnsi" w:hAnsiTheme="majorHAnsi" w:cstheme="majorHAnsi"/>
+              </w:rPr>
+            </w:pPr>
+            <w:r>
+              <w:rPr>
+                <w:rFonts w:asciiTheme="majorHAnsi" w:hAnsiTheme="majorHAnsi" w:cstheme="majorHAnsi"/>
+              </w:rPr>
+              <w:t xml:space="preserve">Si le nombre de objets (ennemies) dans la liste correspond au </w:t>
+            </w:r>
+            <w:proofErr w:type="spellStart"/>
+            <w:r>
+              <w:rPr>
+                <w:rFonts w:asciiTheme="majorHAnsi" w:hAnsiTheme="majorHAnsi" w:cstheme="majorHAnsi"/>
+              </w:rPr>
+              <w:t>expected</w:t>
+            </w:r>
+            <w:proofErr w:type="spellEnd"/>
+            <w:r>
+              <w:rPr>
+                <w:rFonts w:asciiTheme="majorHAnsi" w:hAnsiTheme="majorHAnsi" w:cstheme="majorHAnsi"/>
+              </w:rPr>
+              <w:t xml:space="preserve"> count </w:t>
+            </w:r>
+            <w:proofErr w:type="spellStart"/>
+            <w:r>
+              <w:rPr>
+                <w:rFonts w:asciiTheme="majorHAnsi" w:hAnsiTheme="majorHAnsi" w:cstheme="majorHAnsi"/>
+              </w:rPr>
+              <w:t>int</w:t>
+            </w:r>
+            <w:proofErr w:type="spellEnd"/>
+            <w:r>
+              <w:rPr>
+                <w:rFonts w:asciiTheme="majorHAnsi" w:hAnsiTheme="majorHAnsi" w:cstheme="majorHAnsi"/>
+              </w:rPr>
+              <w:t xml:space="preserve">. </w:t>
+            </w:r>
+          </w:p>
+        </w:tc>
+      </w:tr>
+      <w:tr>
+        <w:tc>
+          <w:tcPr>
+            <w:tcW w:w="1963" w:type="dxa"/>
+          </w:tcPr>
+          <w:p>
+            <w:pPr>
+              <w:jc w:val="both"/>
+              <w:rPr>
+                <w:rFonts w:asciiTheme="majorHAnsi" w:hAnsiTheme="majorHAnsi" w:cstheme="majorHAnsi"/>
+              </w:rPr>
+            </w:pPr>
+            <w:r>
+              <w:rPr>
+                <w:rFonts w:asciiTheme="majorHAnsi" w:hAnsiTheme="majorHAnsi" w:cstheme="majorHAnsi"/>
+              </w:rPr>
+              <w:t>SpawnEnemyTest</w:t>
+            </w:r>
+            <w:r>
+              <w:rPr>
+                <w:rFonts w:asciiTheme="majorHAnsi" w:hAnsiTheme="majorHAnsi" w:cstheme="majorHAnsi"/>
+              </w:rPr>
+              <w:t>2</w:t>
+            </w:r>
+          </w:p>
+        </w:tc>
+        <w:tc>
+          <w:tcPr>
+            <w:tcW w:w="1582" w:type="dxa"/>
+          </w:tcPr>
+          <w:p>
+            <w:pPr>
+              <w:jc w:val="both"/>
+              <w:rPr>
+                <w:rFonts w:asciiTheme="majorHAnsi" w:hAnsiTheme="majorHAnsi" w:cstheme="majorHAnsi"/>
+              </w:rPr>
+            </w:pPr>
+            <w:proofErr w:type="spellStart"/>
+            <w:r>
+              <w:rPr>
+                <w:rFonts w:asciiTheme="majorHAnsi" w:hAnsiTheme="majorHAnsi" w:cstheme="majorHAnsi"/>
+              </w:rPr>
+              <w:t>GameEngine</w:t>
+            </w:r>
+            <w:proofErr w:type="spellEnd"/>
+          </w:p>
+        </w:tc>
+        <w:tc>
+          <w:tcPr>
+            <w:tcW w:w="1843" w:type="dxa"/>
+          </w:tcPr>
+          <w:p>
+            <w:pPr>
+              <w:jc w:val="both"/>
+              <w:rPr>
+                <w:rFonts w:asciiTheme="majorHAnsi" w:hAnsiTheme="majorHAnsi" w:cstheme="majorHAnsi"/>
+              </w:rPr>
+            </w:pPr>
+            <w:proofErr w:type="spellStart"/>
+            <w:r>
+              <w:rPr>
+                <w:rFonts w:asciiTheme="majorHAnsi" w:hAnsiTheme="majorHAnsi" w:cstheme="majorHAnsi"/>
+              </w:rPr>
+              <w:t>SpawnEnemy</w:t>
+            </w:r>
+            <w:proofErr w:type="spellEnd"/>
+          </w:p>
+        </w:tc>
+        <w:tc>
+          <w:tcPr>
+            <w:tcW w:w="3397" w:type="dxa"/>
+          </w:tcPr>
+          <w:p>
+            <w:pPr>
+              <w:jc w:val="both"/>
+              <w:rPr>
+                <w:rFonts w:asciiTheme="majorHAnsi" w:hAnsiTheme="majorHAnsi" w:cstheme="majorHAnsi"/>
+              </w:rPr>
+            </w:pPr>
+            <w:r>
+              <w:rPr>
+                <w:rFonts w:asciiTheme="majorHAnsi" w:hAnsiTheme="majorHAnsi" w:cstheme="majorHAnsi"/>
+              </w:rPr>
+              <w:t xml:space="preserve">Pour tester la method </w:t>
+            </w:r>
+            <w:proofErr w:type="spellStart"/>
+            <w:r>
+              <w:rPr>
+                <w:rFonts w:asciiTheme="majorHAnsi" w:hAnsiTheme="majorHAnsi" w:cstheme="majorHAnsi"/>
+              </w:rPr>
+              <w:t>SpawnEnemy</w:t>
+            </w:r>
+            <w:proofErr w:type="spellEnd"/>
+            <w:r>
+              <w:rPr>
+                <w:rFonts w:asciiTheme="majorHAnsi" w:hAnsiTheme="majorHAnsi" w:cstheme="majorHAnsi"/>
+              </w:rPr>
+              <w:t xml:space="preserve"> qui </w:t>
+            </w:r>
+            <w:r>
+              <w:rPr>
+                <w:rFonts w:asciiTheme="majorHAnsi" w:hAnsiTheme="majorHAnsi" w:cstheme="majorHAnsi"/>
+              </w:rPr>
+              <w:t>créer</w:t>
+            </w:r>
+            <w:r>
+              <w:rPr>
+                <w:rFonts w:asciiTheme="majorHAnsi" w:hAnsiTheme="majorHAnsi" w:cstheme="majorHAnsi"/>
+              </w:rPr>
+              <w:t xml:space="preserve"> un enemy Melon et l'ajoute dans la variable de class List Enemy.</w:t>
+            </w:r>
+          </w:p>
+        </w:tc>
+        <w:tc>
+          <w:tcPr>
+            <w:tcW w:w="2131" w:type="dxa"/>
+          </w:tcPr>
+          <w:p>
+            <w:pPr>
+              <w:jc w:val="both"/>
+              <w:rPr>
+                <w:rFonts w:asciiTheme="majorHAnsi" w:hAnsiTheme="majorHAnsi" w:cstheme="majorHAnsi"/>
+              </w:rPr>
+            </w:pPr>
+            <w:r>
+              <w:rPr>
+                <w:rFonts w:asciiTheme="majorHAnsi" w:hAnsiTheme="majorHAnsi" w:cstheme="majorHAnsi"/>
+              </w:rPr>
+              <w:t xml:space="preserve">Si le first et last </w:t>
+            </w:r>
+            <w:proofErr w:type="spellStart"/>
+            <w:r>
+              <w:rPr>
+                <w:rFonts w:asciiTheme="majorHAnsi" w:hAnsiTheme="majorHAnsi" w:cstheme="majorHAnsi"/>
+              </w:rPr>
+              <w:t>enemy</w:t>
+            </w:r>
+            <w:proofErr w:type="spellEnd"/>
+            <w:r>
+              <w:rPr>
+                <w:rFonts w:asciiTheme="majorHAnsi" w:hAnsiTheme="majorHAnsi" w:cstheme="majorHAnsi"/>
+              </w:rPr>
+              <w:t xml:space="preserve"> du </w:t>
+            </w:r>
+            <w:proofErr w:type="spellStart"/>
+            <w:r>
+              <w:rPr>
+                <w:rFonts w:asciiTheme="majorHAnsi" w:hAnsiTheme="majorHAnsi" w:cstheme="majorHAnsi"/>
+              </w:rPr>
+              <w:t>list</w:t>
+            </w:r>
+            <w:proofErr w:type="spellEnd"/>
+            <w:r>
+              <w:rPr>
+                <w:rFonts w:asciiTheme="majorHAnsi" w:hAnsiTheme="majorHAnsi" w:cstheme="majorHAnsi"/>
+              </w:rPr>
+              <w:t xml:space="preserve"> correspond / ou ne correspond pas au type d’</w:t>
+            </w:r>
+            <w:proofErr w:type="spellStart"/>
+            <w:r>
+              <w:rPr>
+                <w:rFonts w:asciiTheme="majorHAnsi" w:hAnsiTheme="majorHAnsi" w:cstheme="majorHAnsi"/>
+              </w:rPr>
+              <w:t>enemy</w:t>
+            </w:r>
+            <w:proofErr w:type="spellEnd"/>
+            <w:r>
+              <w:rPr>
+                <w:rFonts w:asciiTheme="majorHAnsi" w:hAnsiTheme="majorHAnsi" w:cstheme="majorHAnsi"/>
+              </w:rPr>
+              <w:t xml:space="preserve"> melon</w:t>
+            </w:r>
+          </w:p>
+        </w:tc>
+      </w:tr>
+      <w:tr>
+        <w:tc>
+          <w:tcPr>
+            <w:tcW w:w="1963" w:type="dxa"/>
+          </w:tcPr>
+          <w:p>
+            <w:pPr>
+              <w:jc w:val="both"/>
+              <w:rPr>
+                <w:rFonts w:asciiTheme="majorHAnsi" w:hAnsiTheme="majorHAnsi" w:cstheme="majorHAnsi"/>
+              </w:rPr>
+            </w:pPr>
+            <w:proofErr w:type="spellStart"/>
+            <w:r>
+              <w:rPr>
+                <w:rFonts w:asciiTheme="majorHAnsi" w:hAnsiTheme="majorHAnsi" w:cstheme="majorHAnsi"/>
+              </w:rPr>
+              <w:t>ShootTest</w:t>
+            </w:r>
+            <w:proofErr w:type="spellEnd"/>
+          </w:p>
+        </w:tc>
+        <w:tc>
+          <w:tcPr>
+            <w:tcW w:w="1582" w:type="dxa"/>
+          </w:tcPr>
+          <w:p>
+            <w:pPr>
+              <w:jc w:val="both"/>
+              <w:rPr>
+                <w:rFonts w:asciiTheme="majorHAnsi" w:hAnsiTheme="majorHAnsi" w:cstheme="majorHAnsi"/>
+              </w:rPr>
+            </w:pPr>
+            <w:r>
+              <w:rPr>
+                <w:rFonts w:asciiTheme="majorHAnsi" w:hAnsiTheme="majorHAnsi" w:cstheme="majorHAnsi"/>
+              </w:rPr>
+              <w:t>SmartEntity</w:t>
+            </w:r>
+          </w:p>
+        </w:tc>
+        <w:tc>
+          <w:tcPr>
+            <w:tcW w:w="1843" w:type="dxa"/>
+          </w:tcPr>
+          <w:p>
+            <w:pPr>
+              <w:jc w:val="both"/>
+              <w:rPr>
+                <w:rFonts w:asciiTheme="majorHAnsi" w:hAnsiTheme="majorHAnsi" w:cstheme="majorHAnsi"/>
+              </w:rPr>
+            </w:pPr>
+            <w:r>
+              <w:rPr>
+                <w:rFonts w:asciiTheme="majorHAnsi" w:hAnsiTheme="majorHAnsi" w:cstheme="majorHAnsi"/>
+              </w:rPr>
+              <w:t>Shoot</w:t>
+            </w:r>
+          </w:p>
+        </w:tc>
+        <w:tc>
+          <w:tcPr>
+            <w:tcW w:w="3397" w:type="dxa"/>
+          </w:tcPr>
+          <w:p>
+            <w:pPr>
+              <w:autoSpaceDE w:val="0"/>
+              <w:autoSpaceDN w:val="0"/>
+              <w:adjustRightInd w:val="0"/>
+              <w:rPr>
+                <w:rFonts w:asciiTheme="majorHAnsi" w:hAnsiTheme="majorHAnsi" w:cstheme="majorHAnsi"/>
+              </w:rPr>
+            </w:pPr>
+            <w:r>
+              <w:rPr>
+                <w:rFonts w:asciiTheme="majorHAnsi" w:hAnsiTheme="majorHAnsi" w:cstheme="majorHAnsi"/>
+              </w:rPr>
+              <w:t xml:space="preserve">Test </w:t>
+            </w:r>
+            <w:proofErr w:type="spellStart"/>
+            <w:r>
+              <w:rPr>
+                <w:rFonts w:asciiTheme="majorHAnsi" w:hAnsiTheme="majorHAnsi" w:cstheme="majorHAnsi"/>
+              </w:rPr>
+              <w:t>si</w:t>
+            </w:r>
+            <w:proofErr w:type="spellEnd"/>
+            <w:r>
+              <w:rPr>
+                <w:rFonts w:asciiTheme="majorHAnsi" w:hAnsiTheme="majorHAnsi" w:cstheme="majorHAnsi"/>
+              </w:rPr>
+              <w:t xml:space="preserve"> quand un SmartEntity spawn un projectile via la Method shoot(), si la position </w:t>
+            </w:r>
+            <w:r>
+              <w:rPr>
+                <w:rFonts w:asciiTheme="majorHAnsi" w:hAnsiTheme="majorHAnsi" w:cstheme="majorHAnsi"/>
+              </w:rPr>
+              <w:lastRenderedPageBreak/>
+              <w:t>x/y depart du projectile</w:t>
+            </w:r>
+            <w:r>
+              <w:rPr>
+                <w:rFonts w:asciiTheme="majorHAnsi" w:hAnsiTheme="majorHAnsi" w:cstheme="majorHAnsi"/>
+              </w:rPr>
+              <w:t>, et sa</w:t>
+            </w:r>
+            <w:r>
+              <w:rPr>
+                <w:rFonts w:asciiTheme="majorHAnsi" w:hAnsiTheme="majorHAnsi" w:cstheme="majorHAnsi"/>
+              </w:rPr>
+              <w:t xml:space="preserve"> direction </w:t>
+            </w:r>
+            <w:r>
+              <w:rPr>
+                <w:rFonts w:asciiTheme="majorHAnsi" w:hAnsiTheme="majorHAnsi" w:cstheme="majorHAnsi"/>
+              </w:rPr>
+              <w:t xml:space="preserve">sont </w:t>
+            </w:r>
+            <w:r>
+              <w:rPr>
+                <w:rFonts w:asciiTheme="majorHAnsi" w:hAnsiTheme="majorHAnsi" w:cstheme="majorHAnsi"/>
+              </w:rPr>
+              <w:t>correcte.</w:t>
+            </w:r>
+          </w:p>
+        </w:tc>
+        <w:tc>
+          <w:tcPr>
+            <w:tcW w:w="2131" w:type="dxa"/>
+          </w:tcPr>
+          <w:p>
+            <w:pPr>
+              <w:jc w:val="both"/>
+              <w:rPr>
+                <w:rFonts w:asciiTheme="majorHAnsi" w:hAnsiTheme="majorHAnsi" w:cstheme="majorHAnsi"/>
+              </w:rPr>
+            </w:pPr>
+            <w:r>
+              <w:rPr>
+                <w:rFonts w:asciiTheme="majorHAnsi" w:hAnsiTheme="majorHAnsi" w:cstheme="majorHAnsi"/>
+              </w:rPr>
+              <w:lastRenderedPageBreak/>
+              <w:t xml:space="preserve">Si la position x, position y, et la </w:t>
+            </w:r>
+            <w:proofErr w:type="spellStart"/>
+            <w:r>
+              <w:rPr>
+                <w:rFonts w:asciiTheme="majorHAnsi" w:hAnsiTheme="majorHAnsi" w:cstheme="majorHAnsi"/>
+              </w:rPr>
+              <w:t>travel</w:t>
+            </w:r>
+            <w:proofErr w:type="spellEnd"/>
+            <w:r>
+              <w:rPr>
+                <w:rFonts w:asciiTheme="majorHAnsi" w:hAnsiTheme="majorHAnsi" w:cstheme="majorHAnsi"/>
+              </w:rPr>
+              <w:t xml:space="preserve"> direction sont les </w:t>
+            </w:r>
+            <w:r>
+              <w:rPr>
+                <w:rFonts w:asciiTheme="majorHAnsi" w:hAnsiTheme="majorHAnsi" w:cstheme="majorHAnsi"/>
+              </w:rPr>
+              <w:lastRenderedPageBreak/>
+              <w:t>mêmes que le SmartEntity qui l</w:t>
+            </w:r>
+            <w:r>
+              <w:rPr>
+                <w:rFonts w:asciiTheme="majorHAnsi" w:hAnsiTheme="majorHAnsi" w:cstheme="majorHAnsi"/>
+              </w:rPr>
+              <w:t>’</w:t>
+            </w:r>
+            <w:r>
+              <w:rPr>
+                <w:rFonts w:asciiTheme="majorHAnsi" w:hAnsiTheme="majorHAnsi" w:cstheme="majorHAnsi"/>
+              </w:rPr>
+              <w:t xml:space="preserve">a </w:t>
+            </w:r>
+            <w:r>
+              <w:rPr>
+                <w:rFonts w:asciiTheme="majorHAnsi" w:hAnsiTheme="majorHAnsi" w:cstheme="majorHAnsi"/>
+              </w:rPr>
+              <w:t>envoyé</w:t>
+            </w:r>
+            <w:r>
+              <w:rPr>
+                <w:rFonts w:asciiTheme="majorHAnsi" w:hAnsiTheme="majorHAnsi" w:cstheme="majorHAnsi"/>
+              </w:rPr>
+              <w:t>.</w:t>
+            </w:r>
+          </w:p>
+        </w:tc>
+      </w:tr>
+      <w:tr>
+        <w:tc>
+          <w:tcPr>
+            <w:tcW w:w="1963" w:type="dxa"/>
+          </w:tcPr>
+          <w:p>
+            <w:pPr>
+              <w:jc w:val="both"/>
+              <w:rPr>
+                <w:rFonts w:asciiTheme="majorHAnsi" w:hAnsiTheme="majorHAnsi" w:cstheme="majorHAnsi"/>
+              </w:rPr>
+            </w:pPr>
+            <w:proofErr w:type="spellStart"/>
+            <w:r>
+              <w:rPr>
+                <w:rFonts w:asciiTheme="majorHAnsi" w:hAnsiTheme="majorHAnsi" w:cstheme="majorHAnsi"/>
+              </w:rPr>
+              <w:lastRenderedPageBreak/>
+              <w:t>HitTest</w:t>
+            </w:r>
+            <w:proofErr w:type="spellEnd"/>
+          </w:p>
+        </w:tc>
+        <w:tc>
+          <w:tcPr>
+            <w:tcW w:w="1582" w:type="dxa"/>
+          </w:tcPr>
+          <w:p>
+            <w:pPr>
+              <w:jc w:val="both"/>
+              <w:rPr>
+                <w:rFonts w:asciiTheme="majorHAnsi" w:hAnsiTheme="majorHAnsi" w:cstheme="majorHAnsi"/>
+              </w:rPr>
+            </w:pPr>
+            <w:proofErr w:type="spellStart"/>
+            <w:r>
+              <w:rPr>
+                <w:rFonts w:asciiTheme="majorHAnsi" w:hAnsiTheme="majorHAnsi" w:cstheme="majorHAnsi"/>
+              </w:rPr>
+              <w:t>Enemy</w:t>
+            </w:r>
+            <w:proofErr w:type="spellEnd"/>
+          </w:p>
+        </w:tc>
+        <w:tc>
+          <w:tcPr>
+            <w:tcW w:w="1843" w:type="dxa"/>
+          </w:tcPr>
+          <w:p>
+            <w:pPr>
+              <w:jc w:val="both"/>
+              <w:rPr>
+                <w:rFonts w:asciiTheme="majorHAnsi" w:hAnsiTheme="majorHAnsi" w:cstheme="majorHAnsi"/>
+              </w:rPr>
+            </w:pPr>
+            <w:r>
+              <w:rPr>
+                <w:rFonts w:asciiTheme="majorHAnsi" w:hAnsiTheme="majorHAnsi" w:cstheme="majorHAnsi"/>
+              </w:rPr>
+              <w:t>Hit</w:t>
+            </w:r>
+          </w:p>
+        </w:tc>
+        <w:tc>
+          <w:tcPr>
+            <w:tcW w:w="3397" w:type="dxa"/>
+          </w:tcPr>
+          <w:p>
+            <w:pPr>
+              <w:jc w:val="both"/>
+              <w:rPr>
+                <w:rFonts w:asciiTheme="majorHAnsi" w:hAnsiTheme="majorHAnsi" w:cstheme="majorHAnsi"/>
+              </w:rPr>
+            </w:pPr>
+            <w:r>
+              <w:rPr>
+                <w:rFonts w:asciiTheme="majorHAnsi" w:hAnsiTheme="majorHAnsi" w:cstheme="majorHAnsi"/>
+              </w:rPr>
+              <w:t xml:space="preserve">Test </w:t>
+            </w:r>
+            <w:proofErr w:type="spellStart"/>
+            <w:r>
+              <w:rPr>
+                <w:rFonts w:asciiTheme="majorHAnsi" w:hAnsiTheme="majorHAnsi" w:cstheme="majorHAnsi"/>
+              </w:rPr>
+              <w:t>si</w:t>
+            </w:r>
+            <w:proofErr w:type="spellEnd"/>
+            <w:r>
+              <w:rPr>
+                <w:rFonts w:asciiTheme="majorHAnsi" w:hAnsiTheme="majorHAnsi" w:cstheme="majorHAnsi"/>
+              </w:rPr>
+              <w:t xml:space="preserve"> </w:t>
+            </w:r>
+            <w:r>
+              <w:rPr>
+                <w:rFonts w:asciiTheme="majorHAnsi" w:hAnsiTheme="majorHAnsi" w:cstheme="majorHAnsi"/>
+              </w:rPr>
+              <w:t>u</w:t>
+            </w:r>
+            <w:r>
+              <w:rPr>
+                <w:rFonts w:asciiTheme="majorHAnsi" w:hAnsiTheme="majorHAnsi" w:cstheme="majorHAnsi"/>
+              </w:rPr>
+              <w:t xml:space="preserve">n enemy est touche par un projectile, si </w:t>
+            </w:r>
+            <w:r>
+              <w:rPr>
+                <w:rFonts w:asciiTheme="majorHAnsi" w:hAnsiTheme="majorHAnsi" w:cstheme="majorHAnsi"/>
+              </w:rPr>
+              <w:t>ces points</w:t>
+            </w:r>
+            <w:r>
+              <w:rPr>
+                <w:rFonts w:asciiTheme="majorHAnsi" w:hAnsiTheme="majorHAnsi" w:cstheme="majorHAnsi"/>
+              </w:rPr>
+              <w:t xml:space="preserve"> de vie </w:t>
+            </w:r>
+            <w:r>
+              <w:rPr>
+                <w:rFonts w:asciiTheme="majorHAnsi" w:hAnsiTheme="majorHAnsi" w:cstheme="majorHAnsi"/>
+              </w:rPr>
+              <w:t>descends</w:t>
+            </w:r>
+            <w:r>
+              <w:rPr>
+                <w:rFonts w:asciiTheme="majorHAnsi" w:hAnsiTheme="majorHAnsi" w:cstheme="majorHAnsi"/>
+              </w:rPr>
+              <w:t>.</w:t>
+            </w:r>
+          </w:p>
+        </w:tc>
+        <w:tc>
+          <w:tcPr>
+            <w:tcW w:w="2131" w:type="dxa"/>
+          </w:tcPr>
+          <w:p>
+            <w:pPr>
+              <w:jc w:val="both"/>
+              <w:rPr>
+                <w:rFonts w:asciiTheme="majorHAnsi" w:hAnsiTheme="majorHAnsi" w:cstheme="majorHAnsi"/>
+              </w:rPr>
+            </w:pPr>
+            <w:r>
+              <w:rPr>
+                <w:rFonts w:asciiTheme="majorHAnsi" w:hAnsiTheme="majorHAnsi" w:cstheme="majorHAnsi"/>
+              </w:rPr>
+              <w:t xml:space="preserve">Si la nombre des points de vie de l’ennemie touche </w:t>
+            </w:r>
+            <w:r>
+              <w:rPr>
+                <w:rFonts w:asciiTheme="majorHAnsi" w:hAnsiTheme="majorHAnsi" w:cstheme="majorHAnsi"/>
+              </w:rPr>
+              <w:t xml:space="preserve">est </w:t>
+            </w:r>
+            <w:r>
+              <w:rPr>
+                <w:rFonts w:asciiTheme="majorHAnsi" w:hAnsiTheme="majorHAnsi" w:cstheme="majorHAnsi"/>
+              </w:rPr>
+              <w:t>égale</w:t>
+            </w:r>
+            <w:r>
+              <w:rPr>
+                <w:rFonts w:asciiTheme="majorHAnsi" w:hAnsiTheme="majorHAnsi" w:cstheme="majorHAnsi"/>
+              </w:rPr>
+              <w:t xml:space="preserve"> </w:t>
+            </w:r>
+            <w:r>
+              <w:rPr>
+                <w:rFonts w:asciiTheme="majorHAnsi" w:hAnsiTheme="majorHAnsi" w:cstheme="majorHAnsi"/>
+              </w:rPr>
+              <w:t>à</w:t>
+            </w:r>
+            <w:r>
+              <w:rPr>
+                <w:rFonts w:asciiTheme="majorHAnsi" w:hAnsiTheme="majorHAnsi" w:cstheme="majorHAnsi"/>
+              </w:rPr>
+              <w:t xml:space="preserve"> leur base </w:t>
+            </w:r>
+            <w:proofErr w:type="spellStart"/>
+            <w:r>
+              <w:rPr>
+                <w:rFonts w:asciiTheme="majorHAnsi" w:hAnsiTheme="majorHAnsi" w:cstheme="majorHAnsi"/>
+              </w:rPr>
+              <w:t>health</w:t>
+            </w:r>
+            <w:proofErr w:type="spellEnd"/>
+            <w:r>
+              <w:rPr>
+                <w:rFonts w:asciiTheme="majorHAnsi" w:hAnsiTheme="majorHAnsi" w:cstheme="majorHAnsi"/>
+              </w:rPr>
+              <w:t xml:space="preserve"> – le nombre de </w:t>
+            </w:r>
+            <w:proofErr w:type="spellStart"/>
+            <w:r>
+              <w:rPr>
+                <w:rFonts w:asciiTheme="majorHAnsi" w:hAnsiTheme="majorHAnsi" w:cstheme="majorHAnsi"/>
+              </w:rPr>
+              <w:t>dmg</w:t>
+            </w:r>
+            <w:proofErr w:type="spellEnd"/>
+            <w:r>
+              <w:rPr>
+                <w:rFonts w:asciiTheme="majorHAnsi" w:hAnsiTheme="majorHAnsi" w:cstheme="majorHAnsi"/>
+              </w:rPr>
+              <w:t xml:space="preserve"> du projectile qui la touche</w:t>
+            </w:r>
+          </w:p>
+        </w:tc>
+      </w:tr>
+      <w:tr>
+        <w:tc>
+          <w:tcPr>
+            <w:tcW w:w="1963" w:type="dxa"/>
+          </w:tcPr>
+          <w:p>
+            <w:pPr>
+              <w:jc w:val="both"/>
+              <w:rPr>
+                <w:rFonts w:asciiTheme="majorHAnsi" w:hAnsiTheme="majorHAnsi" w:cstheme="majorHAnsi"/>
+              </w:rPr>
+            </w:pPr>
+            <w:r>
+              <w:rPr>
+                <w:rFonts w:asciiTheme="majorHAnsi" w:hAnsiTheme="majorHAnsi" w:cstheme="majorHAnsi"/>
+              </w:rPr>
+              <w:t>HitTest</w:t>
+            </w:r>
+            <w:r>
+              <w:rPr>
+                <w:rFonts w:asciiTheme="majorHAnsi" w:hAnsiTheme="majorHAnsi" w:cstheme="majorHAnsi"/>
+              </w:rPr>
+              <w:t>2</w:t>
+            </w:r>
+          </w:p>
+        </w:tc>
+        <w:tc>
+          <w:tcPr>
+            <w:tcW w:w="1582" w:type="dxa"/>
+          </w:tcPr>
+          <w:p>
+            <w:pPr>
+              <w:jc w:val="both"/>
+              <w:rPr>
+                <w:rFonts w:asciiTheme="majorHAnsi" w:hAnsiTheme="majorHAnsi" w:cstheme="majorHAnsi"/>
+              </w:rPr>
+            </w:pPr>
+            <w:proofErr w:type="spellStart"/>
+            <w:r>
+              <w:rPr>
+                <w:rFonts w:asciiTheme="majorHAnsi" w:hAnsiTheme="majorHAnsi" w:cstheme="majorHAnsi"/>
+              </w:rPr>
+              <w:t>Enemy</w:t>
+            </w:r>
+            <w:proofErr w:type="spellEnd"/>
+          </w:p>
+        </w:tc>
+        <w:tc>
+          <w:tcPr>
+            <w:tcW w:w="1843" w:type="dxa"/>
+          </w:tcPr>
+          <w:p>
+            <w:pPr>
+              <w:jc w:val="both"/>
+              <w:rPr>
+                <w:rFonts w:asciiTheme="majorHAnsi" w:hAnsiTheme="majorHAnsi" w:cstheme="majorHAnsi"/>
+              </w:rPr>
+            </w:pPr>
+            <w:r>
+              <w:rPr>
+                <w:rFonts w:asciiTheme="majorHAnsi" w:hAnsiTheme="majorHAnsi" w:cstheme="majorHAnsi"/>
+              </w:rPr>
+              <w:t>Hit</w:t>
+            </w:r>
+          </w:p>
+        </w:tc>
+        <w:tc>
+          <w:tcPr>
+            <w:tcW w:w="3397" w:type="dxa"/>
+          </w:tcPr>
+          <w:p>
+            <w:pPr>
+              <w:jc w:val="both"/>
+              <w:rPr>
+                <w:rFonts w:asciiTheme="majorHAnsi" w:hAnsiTheme="majorHAnsi" w:cstheme="majorHAnsi"/>
+              </w:rPr>
+            </w:pPr>
+            <w:r>
+              <w:rPr>
+                <w:rFonts w:asciiTheme="majorHAnsi" w:hAnsiTheme="majorHAnsi" w:cstheme="majorHAnsi"/>
+              </w:rPr>
+              <w:t xml:space="preserve">Test </w:t>
+            </w:r>
+            <w:proofErr w:type="spellStart"/>
+            <w:r>
+              <w:rPr>
+                <w:rFonts w:asciiTheme="majorHAnsi" w:hAnsiTheme="majorHAnsi" w:cstheme="majorHAnsi"/>
+              </w:rPr>
+              <w:t>si</w:t>
+            </w:r>
+            <w:proofErr w:type="spellEnd"/>
+            <w:r>
+              <w:rPr>
+                <w:rFonts w:asciiTheme="majorHAnsi" w:hAnsiTheme="majorHAnsi" w:cstheme="majorHAnsi"/>
+              </w:rPr>
+              <w:t xml:space="preserve"> an enemy n'a plus de points de vie, </w:t>
+            </w:r>
+            <w:proofErr w:type="spellStart"/>
+            <w:r>
+              <w:rPr>
+                <w:rFonts w:asciiTheme="majorHAnsi" w:hAnsiTheme="majorHAnsi" w:cstheme="majorHAnsi"/>
+              </w:rPr>
+              <w:t>si</w:t>
+            </w:r>
+            <w:proofErr w:type="spellEnd"/>
+            <w:r>
+              <w:rPr>
+                <w:rFonts w:asciiTheme="majorHAnsi" w:hAnsiTheme="majorHAnsi" w:cstheme="majorHAnsi"/>
+              </w:rPr>
+              <w:t xml:space="preserve"> n'est pas Alive, et </w:t>
+            </w:r>
+            <w:proofErr w:type="spellStart"/>
+            <w:r>
+              <w:rPr>
+                <w:rFonts w:asciiTheme="majorHAnsi" w:hAnsiTheme="majorHAnsi" w:cstheme="majorHAnsi"/>
+              </w:rPr>
+              <w:t>si</w:t>
+            </w:r>
+            <w:proofErr w:type="spellEnd"/>
+            <w:r>
+              <w:rPr>
+                <w:rFonts w:asciiTheme="majorHAnsi" w:hAnsiTheme="majorHAnsi" w:cstheme="majorHAnsi"/>
+              </w:rPr>
+              <w:t xml:space="preserve"> le niveau d'explosion a </w:t>
+            </w:r>
+            <w:r>
+              <w:rPr>
+                <w:rFonts w:asciiTheme="majorHAnsi" w:hAnsiTheme="majorHAnsi" w:cstheme="majorHAnsi"/>
+              </w:rPr>
+              <w:t>augmenter</w:t>
+            </w:r>
+          </w:p>
+        </w:tc>
+        <w:tc>
+          <w:tcPr>
+            <w:tcW w:w="2131" w:type="dxa"/>
+          </w:tcPr>
+          <w:p>
+            <w:pPr>
+              <w:jc w:val="both"/>
+              <w:rPr>
+                <w:rFonts w:asciiTheme="majorHAnsi" w:hAnsiTheme="majorHAnsi" w:cstheme="majorHAnsi"/>
+              </w:rPr>
+            </w:pPr>
+            <w:r>
+              <w:rPr>
+                <w:rFonts w:asciiTheme="majorHAnsi" w:hAnsiTheme="majorHAnsi" w:cstheme="majorHAnsi"/>
+              </w:rPr>
+              <w:t xml:space="preserve">Si </w:t>
+            </w:r>
+            <w:r>
+              <w:rPr>
+                <w:rFonts w:asciiTheme="majorHAnsi" w:hAnsiTheme="majorHAnsi" w:cstheme="majorHAnsi"/>
+              </w:rPr>
+              <w:t>après</w:t>
+            </w:r>
+            <w:r>
+              <w:rPr>
+                <w:rFonts w:asciiTheme="majorHAnsi" w:hAnsiTheme="majorHAnsi" w:cstheme="majorHAnsi"/>
+              </w:rPr>
+              <w:t xml:space="preserve"> que l’ennemie ses fais toucher par le projectile si la </w:t>
+            </w:r>
+            <w:r>
+              <w:rPr>
+                <w:rFonts w:asciiTheme="majorHAnsi" w:hAnsiTheme="majorHAnsi" w:cstheme="majorHAnsi"/>
+              </w:rPr>
+              <w:t>propriété</w:t>
+            </w:r>
+            <w:r>
+              <w:rPr>
+                <w:rFonts w:asciiTheme="majorHAnsi" w:hAnsiTheme="majorHAnsi" w:cstheme="majorHAnsi"/>
+              </w:rPr>
+              <w:t xml:space="preserve"> I</w:t>
+            </w:r>
+            <w:proofErr w:type="spellStart"/>
+            <w:r>
+              <w:rPr>
+                <w:rFonts w:asciiTheme="majorHAnsi" w:hAnsiTheme="majorHAnsi" w:cstheme="majorHAnsi"/>
+              </w:rPr>
+              <w:t>sAlive</w:t>
+            </w:r>
+            <w:proofErr w:type="spellEnd"/>
+            <w:r>
+              <w:rPr>
+                <w:rFonts w:asciiTheme="majorHAnsi" w:hAnsiTheme="majorHAnsi" w:cstheme="majorHAnsi"/>
+              </w:rPr>
+              <w:t xml:space="preserve"> est faut, est le </w:t>
+            </w:r>
+            <w:proofErr w:type="spellStart"/>
+            <w:r>
+              <w:rPr>
+                <w:rFonts w:asciiTheme="majorHAnsi" w:hAnsiTheme="majorHAnsi" w:cstheme="majorHAnsi"/>
+              </w:rPr>
+              <w:t>explosionlevel</w:t>
+            </w:r>
+            <w:proofErr w:type="spellEnd"/>
+            <w:r>
+              <w:rPr>
+                <w:rFonts w:asciiTheme="majorHAnsi" w:hAnsiTheme="majorHAnsi" w:cstheme="majorHAnsi"/>
+              </w:rPr>
+              <w:t xml:space="preserve"> est de 1</w:t>
+            </w:r>
+          </w:p>
+        </w:tc>
+      </w:tr>
+      <w:tr>
+        <w:tc>
+          <w:tcPr>
+            <w:tcW w:w="1963" w:type="dxa"/>
+          </w:tcPr>
+          <w:p>
+            <w:pPr>
+              <w:jc w:val="both"/>
+              <w:rPr>
+                <w:rFonts w:asciiTheme="majorHAnsi" w:hAnsiTheme="majorHAnsi" w:cstheme="majorHAnsi"/>
+              </w:rPr>
+            </w:pPr>
+            <w:proofErr w:type="spellStart"/>
+            <w:r>
+              <w:rPr>
+                <w:rFonts w:asciiTheme="majorHAnsi" w:hAnsiTheme="majorHAnsi" w:cstheme="majorHAnsi"/>
+              </w:rPr>
+              <w:t>MoveTest</w:t>
+            </w:r>
+            <w:proofErr w:type="spellEnd"/>
+          </w:p>
+        </w:tc>
+        <w:tc>
+          <w:tcPr>
+            <w:tcW w:w="1582" w:type="dxa"/>
+          </w:tcPr>
+          <w:p>
+            <w:pPr>
+              <w:jc w:val="both"/>
+              <w:rPr>
+                <w:rFonts w:asciiTheme="majorHAnsi" w:hAnsiTheme="majorHAnsi" w:cstheme="majorHAnsi"/>
+              </w:rPr>
+            </w:pPr>
+            <w:proofErr w:type="spellStart"/>
+            <w:r>
+              <w:rPr>
+                <w:rFonts w:asciiTheme="majorHAnsi" w:hAnsiTheme="majorHAnsi" w:cstheme="majorHAnsi"/>
+              </w:rPr>
+              <w:t>MovableEntity</w:t>
+            </w:r>
+            <w:proofErr w:type="spellEnd"/>
+          </w:p>
+        </w:tc>
+        <w:tc>
+          <w:tcPr>
+            <w:tcW w:w="1843" w:type="dxa"/>
+          </w:tcPr>
+          <w:p>
+            <w:pPr>
+              <w:jc w:val="both"/>
+              <w:rPr>
+                <w:rFonts w:asciiTheme="majorHAnsi" w:hAnsiTheme="majorHAnsi" w:cstheme="majorHAnsi"/>
+              </w:rPr>
+            </w:pPr>
+            <w:r>
+              <w:rPr>
+                <w:rFonts w:asciiTheme="majorHAnsi" w:hAnsiTheme="majorHAnsi" w:cstheme="majorHAnsi"/>
+              </w:rPr>
+              <w:t>Move</w:t>
+            </w:r>
+          </w:p>
+        </w:tc>
+        <w:tc>
+          <w:tcPr>
+            <w:tcW w:w="3397" w:type="dxa"/>
+          </w:tcPr>
+          <w:p>
+            <w:pPr>
+              <w:jc w:val="both"/>
+              <w:rPr>
+                <w:rFonts w:asciiTheme="majorHAnsi" w:hAnsiTheme="majorHAnsi" w:cstheme="majorHAnsi"/>
+              </w:rPr>
+            </w:pPr>
+            <w:r>
+              <w:rPr>
+                <w:rFonts w:asciiTheme="majorHAnsi" w:hAnsiTheme="majorHAnsi" w:cstheme="majorHAnsi"/>
+              </w:rPr>
+              <w:t xml:space="preserve">Test si la position d'un </w:t>
+            </w:r>
+            <w:proofErr w:type="spellStart"/>
+            <w:r>
+              <w:rPr>
+                <w:rFonts w:asciiTheme="majorHAnsi" w:hAnsiTheme="majorHAnsi" w:cstheme="majorHAnsi"/>
+              </w:rPr>
+              <w:t>MovableEntity</w:t>
+            </w:r>
+            <w:proofErr w:type="spellEnd"/>
+            <w:r>
+              <w:rPr>
+                <w:rFonts w:asciiTheme="majorHAnsi" w:hAnsiTheme="majorHAnsi" w:cstheme="majorHAnsi"/>
+              </w:rPr>
+              <w:t xml:space="preserve"> change selon se velocity, et </w:t>
+            </w:r>
+            <w:proofErr w:type="spellStart"/>
+            <w:r>
+              <w:rPr>
+                <w:rFonts w:asciiTheme="majorHAnsi" w:hAnsiTheme="majorHAnsi" w:cstheme="majorHAnsi"/>
+              </w:rPr>
+              <w:t>traveldirection</w:t>
+            </w:r>
+            <w:proofErr w:type="spellEnd"/>
+            <w:r>
+              <w:rPr>
+                <w:rFonts w:asciiTheme="majorHAnsi" w:hAnsiTheme="majorHAnsi" w:cstheme="majorHAnsi"/>
+              </w:rPr>
+              <w:t>, quand on appelle la method move.</w:t>
+            </w:r>
+          </w:p>
+        </w:tc>
+        <w:tc>
+          <w:tcPr>
+            <w:tcW w:w="2131" w:type="dxa"/>
+          </w:tcPr>
+          <w:p>
+            <w:pPr>
+              <w:jc w:val="both"/>
+              <w:rPr>
+                <w:rFonts w:asciiTheme="majorHAnsi" w:hAnsiTheme="majorHAnsi" w:cstheme="majorHAnsi"/>
+              </w:rPr>
+            </w:pPr>
+            <w:r>
+              <w:rPr>
+                <w:rFonts w:asciiTheme="majorHAnsi" w:hAnsiTheme="majorHAnsi" w:cstheme="majorHAnsi"/>
+              </w:rPr>
+              <w:t>Si la nouvelle position d</w:t>
+            </w:r>
+            <w:r>
+              <w:rPr>
+                <w:rFonts w:asciiTheme="majorHAnsi" w:hAnsiTheme="majorHAnsi" w:cstheme="majorHAnsi"/>
+              </w:rPr>
+              <w:t>e l’</w:t>
+            </w:r>
+            <w:proofErr w:type="spellStart"/>
+            <w:r>
+              <w:rPr>
+                <w:rFonts w:asciiTheme="majorHAnsi" w:hAnsiTheme="majorHAnsi" w:cstheme="majorHAnsi"/>
+              </w:rPr>
+              <w:t>entity</w:t>
+            </w:r>
+            <w:proofErr w:type="spellEnd"/>
+            <w:r>
+              <w:rPr>
+                <w:rFonts w:asciiTheme="majorHAnsi" w:hAnsiTheme="majorHAnsi" w:cstheme="majorHAnsi"/>
+              </w:rPr>
+              <w:t xml:space="preserve"> correspond et la valeur correcte du addition/substruction (selon sa direction) de sa position et </w:t>
+            </w:r>
+            <w:proofErr w:type="spellStart"/>
+            <w:r>
+              <w:rPr>
+                <w:rFonts w:asciiTheme="majorHAnsi" w:hAnsiTheme="majorHAnsi" w:cstheme="majorHAnsi"/>
+              </w:rPr>
+              <w:t>velocity</w:t>
+            </w:r>
+            <w:proofErr w:type="spellEnd"/>
+            <w:r>
+              <w:rPr>
+                <w:rFonts w:asciiTheme="majorHAnsi" w:hAnsiTheme="majorHAnsi" w:cstheme="majorHAnsi"/>
+              </w:rPr>
+              <w:t xml:space="preserve">. </w:t>
+            </w:r>
+          </w:p>
+        </w:tc>
+      </w:tr>
+      <w:tr>
+        <w:tc>
+          <w:tcPr>
+            <w:tcW w:w="1963" w:type="dxa"/>
+          </w:tcPr>
+          <w:p>
+            <w:pPr>
+              <w:jc w:val="both"/>
+              <w:rPr>
+                <w:rFonts w:asciiTheme="majorHAnsi" w:hAnsiTheme="majorHAnsi" w:cstheme="majorHAnsi"/>
+              </w:rPr>
+            </w:pPr>
+            <w:proofErr w:type="spellStart"/>
+            <w:r>
+              <w:rPr>
+                <w:rFonts w:asciiTheme="majorHAnsi" w:hAnsiTheme="majorHAnsi" w:cstheme="majorHAnsi"/>
+              </w:rPr>
+              <w:t>HitTest</w:t>
+            </w:r>
+            <w:proofErr w:type="spellEnd"/>
+          </w:p>
+        </w:tc>
+        <w:tc>
+          <w:tcPr>
+            <w:tcW w:w="1582" w:type="dxa"/>
+          </w:tcPr>
+          <w:p>
+            <w:pPr>
+              <w:jc w:val="both"/>
+              <w:rPr>
+                <w:rFonts w:asciiTheme="majorHAnsi" w:hAnsiTheme="majorHAnsi" w:cstheme="majorHAnsi"/>
+              </w:rPr>
+            </w:pPr>
+            <w:proofErr w:type="spellStart"/>
+            <w:r>
+              <w:rPr>
+                <w:rFonts w:asciiTheme="majorHAnsi" w:hAnsiTheme="majorHAnsi" w:cstheme="majorHAnsi"/>
+              </w:rPr>
+              <w:t>PlayerShip</w:t>
+            </w:r>
+            <w:proofErr w:type="spellEnd"/>
+          </w:p>
+        </w:tc>
+        <w:tc>
+          <w:tcPr>
+            <w:tcW w:w="1843" w:type="dxa"/>
+          </w:tcPr>
+          <w:p>
+            <w:pPr>
+              <w:jc w:val="both"/>
+              <w:rPr>
+                <w:rFonts w:asciiTheme="majorHAnsi" w:hAnsiTheme="majorHAnsi" w:cstheme="majorHAnsi"/>
+              </w:rPr>
+            </w:pPr>
+            <w:r>
+              <w:rPr>
+                <w:rFonts w:asciiTheme="majorHAnsi" w:hAnsiTheme="majorHAnsi" w:cstheme="majorHAnsi"/>
+              </w:rPr>
+              <w:t>Hit</w:t>
+            </w:r>
+          </w:p>
+        </w:tc>
+        <w:tc>
+          <w:tcPr>
+            <w:tcW w:w="3397" w:type="dxa"/>
+          </w:tcPr>
+          <w:p>
+            <w:pPr>
+              <w:jc w:val="both"/>
+              <w:rPr>
+                <w:rFonts w:asciiTheme="majorHAnsi" w:hAnsiTheme="majorHAnsi" w:cstheme="majorHAnsi"/>
+              </w:rPr>
+            </w:pPr>
+            <w:r>
+              <w:rPr>
+                <w:rFonts w:asciiTheme="majorHAnsi" w:hAnsiTheme="majorHAnsi" w:cstheme="majorHAnsi"/>
+              </w:rPr>
+              <w:t xml:space="preserve">Test les propriétés de classe du </w:t>
+            </w:r>
+            <w:proofErr w:type="spellStart"/>
+            <w:r>
+              <w:rPr>
+                <w:rFonts w:asciiTheme="majorHAnsi" w:hAnsiTheme="majorHAnsi" w:cstheme="majorHAnsi"/>
+              </w:rPr>
+              <w:t>playership</w:t>
+            </w:r>
+            <w:proofErr w:type="spellEnd"/>
+            <w:r>
+              <w:rPr>
+                <w:rFonts w:asciiTheme="majorHAnsi" w:hAnsiTheme="majorHAnsi" w:cstheme="majorHAnsi"/>
+              </w:rPr>
+              <w:t>,</w:t>
+            </w:r>
+            <w:r>
+              <w:rPr>
+                <w:rFonts w:asciiTheme="majorHAnsi" w:hAnsiTheme="majorHAnsi" w:cstheme="majorHAnsi"/>
+              </w:rPr>
+              <w:t xml:space="preserve"> </w:t>
+            </w:r>
+            <w:r>
+              <w:rPr>
+                <w:rFonts w:asciiTheme="majorHAnsi" w:hAnsiTheme="majorHAnsi" w:cstheme="majorHAnsi"/>
+              </w:rPr>
+              <w:t>après</w:t>
+            </w:r>
+            <w:r>
+              <w:rPr>
+                <w:rFonts w:asciiTheme="majorHAnsi" w:hAnsiTheme="majorHAnsi" w:cstheme="majorHAnsi"/>
+              </w:rPr>
+              <w:t xml:space="preserve"> </w:t>
+            </w:r>
+            <w:r>
+              <w:rPr>
+                <w:rFonts w:asciiTheme="majorHAnsi" w:hAnsiTheme="majorHAnsi" w:cstheme="majorHAnsi"/>
+              </w:rPr>
+              <w:t>d’</w:t>
+            </w:r>
+            <w:r>
+              <w:rPr>
+                <w:rFonts w:asciiTheme="majorHAnsi" w:hAnsiTheme="majorHAnsi" w:cstheme="majorHAnsi"/>
+              </w:rPr>
+              <w:t xml:space="preserve">avoir </w:t>
+            </w:r>
+            <w:r>
+              <w:rPr>
+                <w:rFonts w:asciiTheme="majorHAnsi" w:hAnsiTheme="majorHAnsi" w:cstheme="majorHAnsi"/>
+              </w:rPr>
+              <w:t>été</w:t>
+            </w:r>
+            <w:r>
+              <w:rPr>
+                <w:rFonts w:asciiTheme="majorHAnsi" w:hAnsiTheme="majorHAnsi" w:cstheme="majorHAnsi"/>
+              </w:rPr>
+              <w:t xml:space="preserve"> toucher par un projectile.</w:t>
+            </w:r>
+          </w:p>
+        </w:tc>
+        <w:tc>
+          <w:tcPr>
+            <w:tcW w:w="2131" w:type="dxa"/>
+          </w:tcPr>
+          <w:p>
+            <w:pPr>
+              <w:jc w:val="both"/>
+              <w:rPr>
+                <w:rFonts w:asciiTheme="majorHAnsi" w:hAnsiTheme="majorHAnsi" w:cstheme="majorHAnsi"/>
+              </w:rPr>
+            </w:pPr>
+            <w:r>
+              <w:rPr>
+                <w:rFonts w:asciiTheme="majorHAnsi" w:hAnsiTheme="majorHAnsi" w:cstheme="majorHAnsi"/>
+              </w:rPr>
+              <w:t xml:space="preserve">Si les points de vie descendent, et les </w:t>
+            </w:r>
+            <w:proofErr w:type="spellStart"/>
+            <w:r>
+              <w:rPr>
+                <w:rFonts w:asciiTheme="majorHAnsi" w:hAnsiTheme="majorHAnsi" w:cstheme="majorHAnsi"/>
+              </w:rPr>
+              <w:t>bools</w:t>
+            </w:r>
+            <w:proofErr w:type="spellEnd"/>
+            <w:r>
+              <w:rPr>
+                <w:rFonts w:asciiTheme="majorHAnsi" w:hAnsiTheme="majorHAnsi" w:cstheme="majorHAnsi"/>
+              </w:rPr>
+              <w:t xml:space="preserve"> </w:t>
+            </w:r>
+            <w:proofErr w:type="spellStart"/>
+            <w:r>
+              <w:rPr>
+                <w:rFonts w:asciiTheme="majorHAnsi" w:hAnsiTheme="majorHAnsi" w:cstheme="majorHAnsi"/>
+              </w:rPr>
+              <w:t>IsHit</w:t>
+            </w:r>
+            <w:proofErr w:type="spellEnd"/>
+            <w:r>
+              <w:rPr>
+                <w:rFonts w:asciiTheme="majorHAnsi" w:hAnsiTheme="majorHAnsi" w:cstheme="majorHAnsi"/>
+              </w:rPr>
+              <w:t xml:space="preserve"> et </w:t>
+            </w:r>
+            <w:proofErr w:type="spellStart"/>
+            <w:r>
+              <w:rPr>
+                <w:rFonts w:asciiTheme="majorHAnsi" w:hAnsiTheme="majorHAnsi" w:cstheme="majorHAnsi"/>
+              </w:rPr>
+              <w:t>IsAlive</w:t>
+            </w:r>
+            <w:proofErr w:type="spellEnd"/>
+            <w:r>
+              <w:rPr>
+                <w:rFonts w:asciiTheme="majorHAnsi" w:hAnsiTheme="majorHAnsi" w:cstheme="majorHAnsi"/>
+              </w:rPr>
+              <w:t xml:space="preserve"> sont vrai ou faux après avoir été toucher, selon le projectile qui la toucher.</w:t>
+            </w:r>
+          </w:p>
+        </w:tc>
+      </w:tr>
+    </w:tbl>
+    <w:p>
+      <w:pPr>
+        <w:jc w:val="both"/>
+        <w:rPr>
+          <w:rFonts w:asciiTheme="majorHAnsi" w:hAnsiTheme="majorHAnsi" w:cstheme="majorHAnsi"/>
+        </w:rPr>
+      </w:pPr>
+    </w:p>
     <w:p>
       <w:pPr>
         <w:jc w:val="both"/>
@@ -13938,15 +15345,63 @@
     </w:p>
     <w:p>
       <w:pPr>
-        <w:jc w:val="both"/>
+        <w:jc w:val="center"/>
         <w:rPr>
           <w:lang w:eastAsia="en-US"/>
         </w:rPr>
       </w:pPr>
-    </w:p>
-    <w:p>
-      <w:pPr>
-        <w:jc w:val="both"/>
+      <w:r>
+        <w:rPr>
+          <w:noProof/>
+          <w:lang w:eastAsia="en-US"/>
+        </w:rPr>
+        <w:lastRenderedPageBreak/>
+        <w:drawing>
+          <wp:inline distT="0" distB="0" distL="0" distR="0" wp14:anchorId="1949EA9A" wp14:editId="6375D26E">
+            <wp:extent cx="6157268" cy="3086100"/>
+            <wp:effectExtent l="0" t="0" r="0" b="0"/>
+            <wp:docPr id="1462722119" name="Picture 16"/>
+            <wp:cNvGraphicFramePr>
+              <a:graphicFrameLocks xmlns:a="http://schemas.openxmlformats.org/drawingml/2006/main" noChangeAspect="1"/>
+            </wp:cNvGraphicFramePr>
+            <a:graphic xmlns:a="http://schemas.openxmlformats.org/drawingml/2006/main">
+              <a:graphicData uri="http://schemas.openxmlformats.org/drawingml/2006/picture">
+                <pic:pic xmlns:pic="http://schemas.openxmlformats.org/drawingml/2006/picture">
+                  <pic:nvPicPr>
+                    <pic:cNvPr id="1462722119" name="Picture 1462722119"/>
+                    <pic:cNvPicPr/>
+                  </pic:nvPicPr>
+                  <pic:blipFill>
+                    <a:blip r:embed="rId30">
+                      <a:extLst>
+                        <a:ext uri="{28A0092B-C50C-407E-A947-70E740481C1C}">
+                          <a14:useLocalDpi xmlns:a14="http://schemas.microsoft.com/office/drawing/2010/main" val="0"/>
+                        </a:ext>
+                      </a:extLst>
+                    </a:blip>
+                    <a:stretch>
+                      <a:fillRect/>
+                    </a:stretch>
+                  </pic:blipFill>
+                  <pic:spPr>
+                    <a:xfrm>
+                      <a:off x="0" y="0"/>
+                      <a:ext cx="6160239" cy="3087589"/>
+                    </a:xfrm>
+                    <a:prstGeom prst="rect">
+                      <a:avLst/>
+                    </a:prstGeom>
+                  </pic:spPr>
+                </pic:pic>
+              </a:graphicData>
+            </a:graphic>
+          </wp:inline>
+        </w:drawing>
+      </w:r>
+    </w:p>
+    <w:p>
+      <w:pPr>
+        <w:jc w:val="center"/>
         <w:rPr>
           <w:lang w:eastAsia="en-US"/>
         </w:rPr>
@@ -13963,7 +15418,7 @@
           <w:szCs w:val="36"/>
         </w:rPr>
       </w:pPr>
-      <w:bookmarkStart w:id="38" w:name="_Toc149931399"/>
+      <w:bookmarkStart w:id="38" w:name="_Toc149948105"/>
       <w:r>
         <w:rPr>
           <w:b/>
@@ -14287,14 +15742,6 @@
     <w:p>
       <w:pPr>
         <w:jc w:val="both"/>
-        <w:rPr>
-          <w:rFonts w:asciiTheme="majorHAnsi" w:hAnsiTheme="majorHAnsi" w:cstheme="majorHAnsi"/>
-        </w:rPr>
-      </w:pPr>
-    </w:p>
-    <w:p>
-      <w:pPr>
-        <w:jc w:val="both"/>
       </w:pPr>
     </w:p>
     <w:p>
@@ -14308,7 +15755,7 @@
           <w:szCs w:val="36"/>
         </w:rPr>
       </w:pPr>
-      <w:bookmarkStart w:id="39" w:name="_Toc149931400"/>
+      <w:bookmarkStart w:id="39" w:name="_Toc149948106"/>
       <w:r>
         <w:rPr>
           <w:b/>
@@ -14316,7 +15763,6 @@
           <w:sz w:val="36"/>
           <w:szCs w:val="36"/>
         </w:rPr>
-        <w:lastRenderedPageBreak/>
         <w:t>Conclusion</w:t>
       </w:r>
       <w:bookmarkEnd w:id="39"/>
@@ -14327,6 +15773,48 @@
         <w:rPr>
           <w:b/>
           <w:bCs/>
+          <w:lang w:eastAsia="en-US"/>
+        </w:rPr>
+      </w:pPr>
+    </w:p>
+    <w:p>
+      <w:pPr>
+        <w:jc w:val="both"/>
+        <w:rPr>
+          <w:rFonts w:asciiTheme="majorHAnsi" w:hAnsiTheme="majorHAnsi" w:cstheme="majorHAnsi"/>
+        </w:rPr>
+      </w:pPr>
+      <w:r>
+        <w:rPr>
+          <w:rFonts w:asciiTheme="majorHAnsi" w:hAnsiTheme="majorHAnsi" w:cstheme="majorHAnsi"/>
+        </w:rPr>
+        <w:t xml:space="preserve">Généralement le projet c’est bien passer. </w:t>
+      </w:r>
+      <w:r>
+        <w:rPr>
+          <w:rFonts w:asciiTheme="majorHAnsi" w:hAnsiTheme="majorHAnsi" w:cstheme="majorHAnsi"/>
+        </w:rPr>
+        <w:t xml:space="preserve">Mais il y a eu un manque d’organisation de ma parte. Dû à pas avoir bien comprise certaines notions de </w:t>
+      </w:r>
+      <w:proofErr w:type="spellStart"/>
+      <w:r>
+        <w:rPr>
+          <w:rFonts w:asciiTheme="majorHAnsi" w:hAnsiTheme="majorHAnsi" w:cstheme="majorHAnsi"/>
+        </w:rPr>
+        <w:t>github</w:t>
+      </w:r>
+      <w:proofErr w:type="spellEnd"/>
+      <w:r>
+        <w:rPr>
+          <w:rFonts w:asciiTheme="majorHAnsi" w:hAnsiTheme="majorHAnsi" w:cstheme="majorHAnsi"/>
+        </w:rPr>
+        <w:t>/icescrum au début du projet, et d’avoir créer un jeu trop complexe qui ma pris plus de temps à développer.</w:t>
+      </w:r>
+    </w:p>
+    <w:p>
+      <w:pPr>
+        <w:jc w:val="both"/>
+        <w:rPr>
           <w:lang w:eastAsia="en-US"/>
         </w:rPr>
       </w:pPr>
@@ -14344,7 +15832,7 @@
       <w:bookmarkStart w:id="40" w:name="_Toc147748236"/>
       <w:bookmarkStart w:id="41" w:name="_Toc147755032"/>
       <w:bookmarkStart w:id="42" w:name="_Toc147904025"/>
-      <w:bookmarkStart w:id="43" w:name="_Toc149931401"/>
+      <w:bookmarkStart w:id="43" w:name="_Toc149948107"/>
       <w:r>
         <w:rPr>
           <w:b/>
@@ -14380,7 +15868,7 @@
       <w:bookmarkStart w:id="44" w:name="_Toc147748237"/>
       <w:bookmarkStart w:id="45" w:name="_Toc147755033"/>
       <w:bookmarkStart w:id="46" w:name="_Toc147904026"/>
-      <w:bookmarkStart w:id="47" w:name="_Toc149931402"/>
+      <w:bookmarkStart w:id="47" w:name="_Toc149948108"/>
       <w:r>
         <w:rPr>
           <w:b/>
@@ -14388,6 +15876,7 @@
           <w:sz w:val="36"/>
           <w:szCs w:val="36"/>
         </w:rPr>
+        <w:lastRenderedPageBreak/>
         <w:t>Introduction</w:t>
       </w:r>
       <w:bookmarkEnd w:id="44"/>
@@ -14460,7 +15949,7 @@
       <w:bookmarkStart w:id="48" w:name="_Toc147748239"/>
       <w:bookmarkStart w:id="49" w:name="_Toc147755035"/>
       <w:bookmarkStart w:id="50" w:name="_Toc147904028"/>
-      <w:bookmarkStart w:id="51" w:name="_Toc149931403"/>
+      <w:bookmarkStart w:id="51" w:name="_Toc149948109"/>
       <w:r>
         <w:rPr>
           <w:b/>
@@ -14667,7 +16156,7 @@
                     </pic:cNvPicPr>
                   </pic:nvPicPr>
                   <pic:blipFill rotWithShape="1">
-                    <a:blip r:embed="rId30">
+                    <a:blip r:embed="rId31">
                       <a:extLst>
                         <a:ext uri="{28A0092B-C50C-407E-A947-70E740481C1C}">
                           <a14:useLocalDpi xmlns:a14="http://schemas.microsoft.com/office/drawing/2010/main" val="0"/>
@@ -14791,18 +16280,8 @@
           <w:b/>
           <w:bCs/>
         </w:rPr>
-        <w:t xml:space="preserve"> </w:t>
-      </w:r>
-      <w:proofErr w:type="gramStart"/>
-      <w:r>
-        <w:rPr>
-          <w:rFonts w:asciiTheme="majorHAnsi" w:hAnsiTheme="majorHAnsi" w:cstheme="majorHAnsi"/>
-          <w:b/>
-          <w:bCs/>
-        </w:rPr>
-        <w:t>*.*</w:t>
-      </w:r>
-      <w:proofErr w:type="gramEnd"/>
+        <w:t xml:space="preserve"> *.*</w:t>
+      </w:r>
       <w:r>
         <w:rPr>
           <w:rFonts w:asciiTheme="majorHAnsi" w:hAnsiTheme="majorHAnsi" w:cstheme="majorHAnsi"/>
@@ -14871,7 +16350,7 @@
                     </pic:cNvPicPr>
                   </pic:nvPicPr>
                   <pic:blipFill rotWithShape="1">
-                    <a:blip r:embed="rId31">
+                    <a:blip r:embed="rId32">
                       <a:extLst>
                         <a:ext uri="{28A0092B-C50C-407E-A947-70E740481C1C}">
                           <a14:useLocalDpi xmlns:a14="http://schemas.microsoft.com/office/drawing/2010/main" val="0"/>
@@ -15001,7 +16480,7 @@
                     </pic:cNvPicPr>
                   </pic:nvPicPr>
                   <pic:blipFill rotWithShape="1">
-                    <a:blip r:embed="rId32">
+                    <a:blip r:embed="rId33">
                       <a:extLst>
                         <a:ext uri="{28A0092B-C50C-407E-A947-70E740481C1C}">
                           <a14:useLocalDpi xmlns:a14="http://schemas.microsoft.com/office/drawing/2010/main" val="0"/>
@@ -15132,7 +16611,7 @@
                     </pic:cNvPicPr>
                   </pic:nvPicPr>
                   <pic:blipFill rotWithShape="1">
-                    <a:blip r:embed="rId33">
+                    <a:blip r:embed="rId34">
                       <a:extLst>
                         <a:ext uri="{28A0092B-C50C-407E-A947-70E740481C1C}">
                           <a14:useLocalDpi xmlns:a14="http://schemas.microsoft.com/office/drawing/2010/main" val="0"/>
@@ -15261,7 +16740,6 @@
         <w:rPr>
           <w:noProof/>
         </w:rPr>
-        <w:lastRenderedPageBreak/>
         <w:drawing>
           <wp:inline distT="0" distB="0" distL="0" distR="0" wp14:anchorId="3860937D" wp14:editId="53B8A4DD">
             <wp:extent cx="4650814" cy="299213"/>
@@ -15280,7 +16758,7 @@
                     </pic:cNvPicPr>
                   </pic:nvPicPr>
                   <pic:blipFill rotWithShape="1">
-                    <a:blip r:embed="rId34">
+                    <a:blip r:embed="rId35">
                       <a:extLst>
                         <a:ext uri="{28A0092B-C50C-407E-A947-70E740481C1C}">
                           <a14:useLocalDpi xmlns:a14="http://schemas.microsoft.com/office/drawing/2010/main" val="0"/>
@@ -15411,7 +16889,14 @@
         <w:rPr>
           <w:rFonts w:asciiTheme="majorHAnsi" w:hAnsiTheme="majorHAnsi" w:cstheme="majorHAnsi"/>
         </w:rPr>
-        <w:t>car le jour à le droit d’insérer, et récupérer des donnes dans la table commande.</w:t>
+        <w:t xml:space="preserve">car le jour à le droit </w:t>
+      </w:r>
+      <w:r>
+        <w:rPr>
+          <w:rFonts w:asciiTheme="majorHAnsi" w:hAnsiTheme="majorHAnsi" w:cstheme="majorHAnsi"/>
+        </w:rPr>
+        <w:lastRenderedPageBreak/>
+        <w:t>d’insérer, et récupérer des donnes dans la table commande.</w:t>
       </w:r>
       <w:r>
         <w:rPr>
@@ -15458,7 +16943,7 @@
                     </pic:cNvPicPr>
                   </pic:nvPicPr>
                   <pic:blipFill rotWithShape="1">
-                    <a:blip r:embed="rId35">
+                    <a:blip r:embed="rId36">
                       <a:extLst>
                         <a:ext uri="{28A0092B-C50C-407E-A947-70E740481C1C}">
                           <a14:useLocalDpi xmlns:a14="http://schemas.microsoft.com/office/drawing/2010/main" val="0"/>
@@ -15515,7 +17000,7 @@
                     </pic:cNvPicPr>
                   </pic:nvPicPr>
                   <pic:blipFill rotWithShape="1">
-                    <a:blip r:embed="rId36">
+                    <a:blip r:embed="rId37">
                       <a:extLst>
                         <a:ext uri="{28A0092B-C50C-407E-A947-70E740481C1C}">
                           <a14:useLocalDpi xmlns:a14="http://schemas.microsoft.com/office/drawing/2010/main" val="0"/>
@@ -15648,7 +17133,7 @@
                     </pic:cNvPicPr>
                   </pic:nvPicPr>
                   <pic:blipFill rotWithShape="1">
-                    <a:blip r:embed="rId37">
+                    <a:blip r:embed="rId38">
                       <a:extLst>
                         <a:ext uri="{28A0092B-C50C-407E-A947-70E740481C1C}">
                           <a14:useLocalDpi xmlns:a14="http://schemas.microsoft.com/office/drawing/2010/main" val="0"/>
@@ -15764,7 +17249,7 @@
                     </pic:cNvPicPr>
                   </pic:nvPicPr>
                   <pic:blipFill rotWithShape="1">
-                    <a:blip r:embed="rId34">
+                    <a:blip r:embed="rId35">
                       <a:extLst>
                         <a:ext uri="{28A0092B-C50C-407E-A947-70E740481C1C}">
                           <a14:useLocalDpi xmlns:a14="http://schemas.microsoft.com/office/drawing/2010/main" val="0"/>
@@ -15903,7 +17388,7 @@
                     </pic:cNvPicPr>
                   </pic:nvPicPr>
                   <pic:blipFill rotWithShape="1">
-                    <a:blip r:embed="rId38">
+                    <a:blip r:embed="rId39">
                       <a:extLst>
                         <a:ext uri="{28A0092B-C50C-407E-A947-70E740481C1C}">
                           <a14:useLocalDpi xmlns:a14="http://schemas.microsoft.com/office/drawing/2010/main" val="0"/>
@@ -16082,7 +17567,7 @@
                     </pic:cNvPicPr>
                   </pic:nvPicPr>
                   <pic:blipFill rotWithShape="1">
-                    <a:blip r:embed="rId39" cstate="print">
+                    <a:blip r:embed="rId40" cstate="print">
                       <a:extLst>
                         <a:ext uri="{28A0092B-C50C-407E-A947-70E740481C1C}">
                           <a14:useLocalDpi xmlns:a14="http://schemas.microsoft.com/office/drawing/2010/main" val="0"/>
@@ -16147,7 +17632,7 @@
                     </pic:cNvPicPr>
                   </pic:nvPicPr>
                   <pic:blipFill rotWithShape="1">
-                    <a:blip r:embed="rId40" cstate="print">
+                    <a:blip r:embed="rId41" cstate="print">
                       <a:extLst>
                         <a:ext uri="{28A0092B-C50C-407E-A947-70E740481C1C}">
                           <a14:useLocalDpi xmlns:a14="http://schemas.microsoft.com/office/drawing/2010/main" val="0"/>
@@ -16212,7 +17697,7 @@
                     </pic:cNvPicPr>
                   </pic:nvPicPr>
                   <pic:blipFill rotWithShape="1">
-                    <a:blip r:embed="rId41">
+                    <a:blip r:embed="rId42">
                       <a:extLst>
                         <a:ext uri="{28A0092B-C50C-407E-A947-70E740481C1C}">
                           <a14:useLocalDpi xmlns:a14="http://schemas.microsoft.com/office/drawing/2010/main" val="0"/>
@@ -16321,7 +17806,7 @@
                     </pic:cNvPicPr>
                   </pic:nvPicPr>
                   <pic:blipFill rotWithShape="1">
-                    <a:blip r:embed="rId42">
+                    <a:blip r:embed="rId43">
                       <a:extLst>
                         <a:ext uri="{28A0092B-C50C-407E-A947-70E740481C1C}">
                           <a14:useLocalDpi xmlns:a14="http://schemas.microsoft.com/office/drawing/2010/main" val="0"/>
@@ -16437,7 +17922,7 @@
                     </pic:cNvPicPr>
                   </pic:nvPicPr>
                   <pic:blipFill rotWithShape="1">
-                    <a:blip r:embed="rId43">
+                    <a:blip r:embed="rId44">
                       <a:extLst>
                         <a:ext uri="{28A0092B-C50C-407E-A947-70E740481C1C}">
                           <a14:useLocalDpi xmlns:a14="http://schemas.microsoft.com/office/drawing/2010/main" val="0"/>
@@ -16496,7 +17981,7 @@
       <w:bookmarkStart w:id="55" w:name="_Toc147748240"/>
       <w:bookmarkStart w:id="56" w:name="_Toc147755039"/>
       <w:bookmarkStart w:id="57" w:name="_Toc147904029"/>
-      <w:bookmarkStart w:id="58" w:name="_Toc149931404"/>
+      <w:bookmarkStart w:id="58" w:name="_Toc149948110"/>
       <w:r>
         <w:rPr>
           <w:b/>
@@ -16691,7 +18176,7 @@
                     </pic:cNvPicPr>
                   </pic:nvPicPr>
                   <pic:blipFill rotWithShape="1">
-                    <a:blip r:embed="rId44" cstate="print">
+                    <a:blip r:embed="rId45" cstate="print">
                       <a:extLst>
                         <a:ext uri="{28A0092B-C50C-407E-A947-70E740481C1C}">
                           <a14:useLocalDpi xmlns:a14="http://schemas.microsoft.com/office/drawing/2010/main" val="0"/>
@@ -16882,7 +18367,7 @@
                     </pic:cNvPicPr>
                   </pic:nvPicPr>
                   <pic:blipFill rotWithShape="1">
-                    <a:blip r:embed="rId45" cstate="print">
+                    <a:blip r:embed="rId46" cstate="print">
                       <a:extLst>
                         <a:ext uri="{28A0092B-C50C-407E-A947-70E740481C1C}">
                           <a14:useLocalDpi xmlns:a14="http://schemas.microsoft.com/office/drawing/2010/main" val="0"/>
@@ -17122,7 +18607,7 @@
                     </pic:cNvPicPr>
                   </pic:nvPicPr>
                   <pic:blipFill rotWithShape="1">
-                    <a:blip r:embed="rId46" cstate="print">
+                    <a:blip r:embed="rId47" cstate="print">
                       <a:extLst>
                         <a:ext uri="{28A0092B-C50C-407E-A947-70E740481C1C}">
                           <a14:useLocalDpi xmlns:a14="http://schemas.microsoft.com/office/drawing/2010/main" val="0"/>
@@ -17331,23 +18816,23 @@
         <w:rPr>
           <w:rFonts w:asciiTheme="majorHAnsi" w:hAnsiTheme="majorHAnsi" w:cstheme="majorHAnsi"/>
         </w:rPr>
+        <w:t>Seulement les joueurs qui ont passé plus que 2 commandes vont être afficher.</w:t>
+      </w:r>
+    </w:p>
+    <w:p>
+      <w:pPr>
+        <w:jc w:val="both"/>
+      </w:pPr>
+    </w:p>
+    <w:p>
+      <w:pPr>
+        <w:jc w:val="both"/>
+      </w:pPr>
+      <w:r>
+        <w:rPr>
+          <w:noProof/>
+        </w:rPr>
         <w:lastRenderedPageBreak/>
-        <w:t>Seulement les joueurs qui ont passé plus que 2 commandes vont être afficher.</w:t>
-      </w:r>
-    </w:p>
-    <w:p>
-      <w:pPr>
-        <w:jc w:val="both"/>
-      </w:pPr>
-    </w:p>
-    <w:p>
-      <w:pPr>
-        <w:jc w:val="both"/>
-      </w:pPr>
-      <w:r>
-        <w:rPr>
-          <w:noProof/>
-        </w:rPr>
         <w:drawing>
           <wp:inline distT="0" distB="0" distL="0" distR="0" wp14:anchorId="64CDD521" wp14:editId="1A88A712">
             <wp:extent cx="2797791" cy="829717"/>
@@ -17366,7 +18851,7 @@
                     </pic:cNvPicPr>
                   </pic:nvPicPr>
                   <pic:blipFill rotWithShape="1">
-                    <a:blip r:embed="rId47" cstate="print">
+                    <a:blip r:embed="rId48" cstate="print">
                       <a:extLst>
                         <a:ext uri="{28A0092B-C50C-407E-A947-70E740481C1C}">
                           <a14:useLocalDpi xmlns:a14="http://schemas.microsoft.com/office/drawing/2010/main" val="0"/>
@@ -17610,7 +19095,7 @@
                     </pic:cNvPicPr>
                   </pic:nvPicPr>
                   <pic:blipFill rotWithShape="1">
-                    <a:blip r:embed="rId48" cstate="print">
+                    <a:blip r:embed="rId49" cstate="print">
                       <a:extLst>
                         <a:ext uri="{28A0092B-C50C-407E-A947-70E740481C1C}">
                           <a14:useLocalDpi xmlns:a14="http://schemas.microsoft.com/office/drawing/2010/main" val="0"/>
@@ -17886,7 +19371,7 @@
                     </pic:cNvPicPr>
                   </pic:nvPicPr>
                   <pic:blipFill rotWithShape="1">
-                    <a:blip r:embed="rId49" cstate="print">
+                    <a:blip r:embed="rId50" cstate="print">
                       <a:extLst>
                         <a:ext uri="{28A0092B-C50C-407E-A947-70E740481C1C}">
                           <a14:useLocalDpi xmlns:a14="http://schemas.microsoft.com/office/drawing/2010/main" val="0"/>
@@ -18022,23 +19507,13 @@
         </w:rPr>
         <w:t xml:space="preserve">. </w:t>
       </w:r>
-      <w:proofErr w:type="gramStart"/>
-      <w:r>
-        <w:rPr>
-          <w:rFonts w:asciiTheme="majorHAnsi" w:hAnsiTheme="majorHAnsi" w:cstheme="majorHAnsi"/>
-          <w:b/>
-          <w:bCs/>
-        </w:rPr>
-        <w:t>t</w:t>
-      </w:r>
-      <w:proofErr w:type="gramEnd"/>
-      <w:r>
-        <w:rPr>
-          <w:rFonts w:asciiTheme="majorHAnsi" w:hAnsiTheme="majorHAnsi" w:cstheme="majorHAnsi"/>
-          <w:b/>
-          <w:bCs/>
-        </w:rPr>
-        <w:t>_commande</w:t>
+      <w:r>
+        <w:rPr>
+          <w:rFonts w:asciiTheme="majorHAnsi" w:hAnsiTheme="majorHAnsi" w:cstheme="majorHAnsi"/>
+          <w:b/>
+          <w:bCs/>
+        </w:rPr>
+        <w:t>t_commande</w:t>
       </w:r>
       <w:r>
         <w:rPr>
@@ -18102,6 +19577,7 @@
         <w:rPr>
           <w:noProof/>
         </w:rPr>
+        <w:lastRenderedPageBreak/>
         <w:drawing>
           <wp:inline distT="0" distB="0" distL="0" distR="0" wp14:anchorId="7D98FAD2" wp14:editId="527E1BA3">
             <wp:extent cx="3664424" cy="621154"/>
@@ -18120,7 +19596,7 @@
                     </pic:cNvPicPr>
                   </pic:nvPicPr>
                   <pic:blipFill rotWithShape="1">
-                    <a:blip r:embed="rId50" cstate="print">
+                    <a:blip r:embed="rId51" cstate="print">
                       <a:extLst>
                         <a:ext uri="{28A0092B-C50C-407E-A947-70E740481C1C}">
                           <a14:useLocalDpi xmlns:a14="http://schemas.microsoft.com/office/drawing/2010/main" val="0"/>
@@ -18309,7 +19785,7 @@
                     </pic:cNvPicPr>
                   </pic:nvPicPr>
                   <pic:blipFill rotWithShape="1">
-                    <a:blip r:embed="rId51">
+                    <a:blip r:embed="rId52">
                       <a:extLst>
                         <a:ext uri="{28A0092B-C50C-407E-A947-70E740481C1C}">
                           <a14:useLocalDpi xmlns:a14="http://schemas.microsoft.com/office/drawing/2010/main" val="0"/>
@@ -18491,7 +19967,7 @@
                     </pic:cNvPicPr>
                   </pic:nvPicPr>
                   <pic:blipFill rotWithShape="1">
-                    <a:blip r:embed="rId52" cstate="print">
+                    <a:blip r:embed="rId53" cstate="print">
                       <a:extLst>
                         <a:ext uri="{28A0092B-C50C-407E-A947-70E740481C1C}">
                           <a14:useLocalDpi xmlns:a14="http://schemas.microsoft.com/office/drawing/2010/main" val="0"/>
@@ -18725,7 +20201,7 @@
                     </pic:cNvPicPr>
                   </pic:nvPicPr>
                   <pic:blipFill rotWithShape="1">
-                    <a:blip r:embed="rId53" cstate="print">
+                    <a:blip r:embed="rId54" cstate="print">
                       <a:extLst>
                         <a:ext uri="{28A0092B-C50C-407E-A947-70E740481C1C}">
                           <a14:useLocalDpi xmlns:a14="http://schemas.microsoft.com/office/drawing/2010/main" val="0"/>
@@ -18778,7 +20254,7 @@
       </w:pPr>
       <w:bookmarkStart w:id="69" w:name="_Toc147755050"/>
       <w:bookmarkStart w:id="70" w:name="_Toc147904030"/>
-      <w:bookmarkStart w:id="71" w:name="_Toc149931405"/>
+      <w:bookmarkStart w:id="71" w:name="_Toc149948111"/>
       <w:r>
         <w:rPr>
           <w:b/>
@@ -19051,7 +20527,7 @@
       </w:pPr>
       <w:bookmarkStart w:id="75" w:name="_Toc147755054"/>
       <w:bookmarkStart w:id="76" w:name="_Toc147904031"/>
-      <w:bookmarkStart w:id="77" w:name="_Toc149931406"/>
+      <w:bookmarkStart w:id="77" w:name="_Toc149948112"/>
       <w:r>
         <w:rPr>
           <w:b/>
@@ -19161,7 +20637,7 @@
                     </pic:cNvPicPr>
                   </pic:nvPicPr>
                   <pic:blipFill rotWithShape="1">
-                    <a:blip r:embed="rId54">
+                    <a:blip r:embed="rId55">
                       <a:extLst>
                         <a:ext uri="{28A0092B-C50C-407E-A947-70E740481C1C}">
                           <a14:useLocalDpi xmlns:a14="http://schemas.microsoft.com/office/drawing/2010/main" val="0"/>
@@ -19336,7 +20812,7 @@
                     </pic:cNvPicPr>
                   </pic:nvPicPr>
                   <pic:blipFill rotWithShape="1">
-                    <a:blip r:embed="rId55">
+                    <a:blip r:embed="rId56">
                       <a:extLst>
                         <a:ext uri="{28A0092B-C50C-407E-A947-70E740481C1C}">
                           <a14:useLocalDpi xmlns:a14="http://schemas.microsoft.com/office/drawing/2010/main" val="0"/>
@@ -19397,7 +20873,7 @@
                     </pic:cNvPicPr>
                   </pic:nvPicPr>
                   <pic:blipFill rotWithShape="1">
-                    <a:blip r:embed="rId56">
+                    <a:blip r:embed="rId57">
                       <a:extLst>
                         <a:ext uri="{28A0092B-C50C-407E-A947-70E740481C1C}">
                           <a14:useLocalDpi xmlns:a14="http://schemas.microsoft.com/office/drawing/2010/main" val="0"/>
@@ -19540,7 +21016,7 @@
               <w:sz w:val="18"/>
               <w:szCs w:val="18"/>
             </w:rPr>
-            <w:t>3</w:t>
+            <w:t>19</w:t>
           </w:r>
           <w:r>
             <w:rPr>
@@ -19926,8 +21402,19 @@
         <w:sz w:val="18"/>
         <w:szCs w:val="18"/>
       </w:rPr>
-      <w:t>13</w:t>
+      <w:t>26</w:t>
     </w:r>
+  </w:p>
+  <w:p>
+    <w:pPr>
+      <w:pStyle w:val="Footer"/>
+      <w:jc w:val="center"/>
+      <w:rPr>
+        <w:color w:val="FFFFFF" w:themeColor="background1"/>
+        <w:sz w:val="18"/>
+        <w:szCs w:val="18"/>
+      </w:rPr>
+    </w:pPr>
   </w:p>
 </w:ftr>
 </file>

</xml_diff>